<commit_message>
trying to fix loss in 4
</commit_message>
<xml_diff>
--- a/dry.docx
+++ b/dry.docx
@@ -209,21 +209,6 @@
     </w:p>
     <w:p>
       <w:pPr>
-        <w:pStyle w:val="ListParagraph"/>
-        <w:bidi/>
-        <w:spacing w:line="360" w:lineRule="auto"/>
-        <w:ind w:left="360"/>
-        <w:jc w:val="center"/>
-        <w:rPr>
-          <w:rFonts w:ascii="David" w:hAnsi="David" w:cs="David"/>
-          <w:sz w:val="24"/>
-          <w:szCs w:val="24"/>
-          <w:rtl/>
-        </w:rPr>
-      </w:pPr>
-    </w:p>
-    <w:p>
-      <w:pPr>
         <w:bidi/>
         <w:spacing w:line="360" w:lineRule="auto"/>
         <w:rPr>
@@ -435,6 +420,7 @@
           <w:rFonts w:ascii="David" w:hAnsi="David" w:cs="David"/>
           <w:sz w:val="24"/>
           <w:szCs w:val="24"/>
+          <w:rtl/>
         </w:rPr>
       </w:pPr>
       <w:r>
@@ -453,33 +439,70 @@
           <w:szCs w:val="24"/>
           <w:rtl/>
         </w:rPr>
+        <w:t xml:space="preserve"> ה</w:t>
+      </w:r>
+      <w:r>
+        <w:rPr>
+          <w:rFonts w:ascii="David" w:hAnsi="David" w:cs="David" w:hint="cs"/>
+          <w:sz w:val="24"/>
+          <w:szCs w:val="24"/>
+          <w:rtl/>
+        </w:rPr>
+        <w:t xml:space="preserve">יא מצב בו הקטנת שגיאת האימון </w:t>
+      </w:r>
+      <w:r>
+        <w:rPr>
+          <w:rFonts w:ascii="David" w:hAnsi="David" w:cs="David"/>
+          <w:sz w:val="24"/>
+          <w:szCs w:val="24"/>
+          <w:rtl/>
+        </w:rPr>
+        <w:t>–</w:t>
+      </w:r>
+      <w:r>
+        <w:rPr>
+          <w:rFonts w:ascii="David" w:hAnsi="David" w:cs="David" w:hint="cs"/>
+          <w:sz w:val="24"/>
+          <w:szCs w:val="24"/>
+          <w:rtl/>
+        </w:rPr>
+        <w:t xml:space="preserve"> מגדילה את שגיאת המבחן, ונובעת </w:t>
+      </w:r>
+      <w:r>
+        <w:rPr>
+          <w:rFonts w:ascii="David" w:hAnsi="David" w:cs="David" w:hint="cs"/>
+          <w:sz w:val="24"/>
+          <w:szCs w:val="24"/>
+          <w:rtl/>
+        </w:rPr>
+        <w:t xml:space="preserve">בעיקר </w:t>
+      </w:r>
+      <w:r>
+        <w:rPr>
+          <w:rFonts w:ascii="David" w:hAnsi="David" w:cs="David" w:hint="cs"/>
+          <w:sz w:val="24"/>
+          <w:szCs w:val="24"/>
+          <w:rtl/>
+        </w:rPr>
+        <w:t>מדוגמאות רועשות.</w:t>
+      </w:r>
+      <w:r>
+        <w:rPr>
+          <w:rFonts w:ascii="David" w:hAnsi="David" w:cs="David" w:hint="cs"/>
+          <w:sz w:val="24"/>
+          <w:szCs w:val="24"/>
+          <w:rtl/>
+        </w:rPr>
         <w:t xml:space="preserve"> </w:t>
       </w:r>
       <w:r>
         <w:rPr>
-          <w:rFonts w:ascii="David" w:hAnsi="David" w:cs="David"/>
-          <w:sz w:val="24"/>
-          <w:szCs w:val="24"/>
-        </w:rPr>
-        <w:t>(overfitting)</w:t>
-      </w:r>
-      <w:r>
-        <w:rPr>
           <w:rFonts w:ascii="David" w:hAnsi="David" w:cs="David" w:hint="cs"/>
           <w:sz w:val="24"/>
           <w:szCs w:val="24"/>
           <w:rtl/>
         </w:rPr>
-        <w:t xml:space="preserve"> היא מצב בו הקטנת שגיאת האימון </w:t>
-      </w:r>
-      <w:r>
-        <w:rPr>
-          <w:rFonts w:ascii="David" w:hAnsi="David" w:cs="David"/>
-          <w:sz w:val="24"/>
-          <w:szCs w:val="24"/>
-          <w:rtl/>
-        </w:rPr>
-        <w:t>–</w:t>
+        <w:t xml:space="preserve">גיזום נעשה כדי להקטין את העץ, </w:t>
       </w:r>
       <w:r>
         <w:rPr>
@@ -488,23 +511,8 @@
           <w:szCs w:val="24"/>
           <w:rtl/>
         </w:rPr>
-        <w:t xml:space="preserve"> מגדילה את שגיאת המבחן, ונובעת בדרך כלל מדוגמאות רועשות.</w:t>
-      </w:r>
-    </w:p>
-    <w:p>
-      <w:pPr>
-        <w:pStyle w:val="ListParagraph"/>
-        <w:bidi/>
-        <w:spacing w:line="360" w:lineRule="auto"/>
-        <w:ind w:left="360"/>
-        <w:jc w:val="both"/>
-        <w:rPr>
-          <w:rFonts w:ascii="David" w:hAnsi="David" w:cs="David"/>
-          <w:sz w:val="24"/>
-          <w:szCs w:val="24"/>
-          <w:rtl/>
-        </w:rPr>
-      </w:pPr>
+        <w:t>ולהתגבר על</w:t>
+      </w:r>
       <w:r>
         <w:rPr>
           <w:rFonts w:ascii="David" w:hAnsi="David" w:cs="David" w:hint="cs"/>
@@ -512,7 +520,7 @@
           <w:szCs w:val="24"/>
           <w:rtl/>
         </w:rPr>
-        <w:t>גיזום עצי ה</w:t>
+        <w:t xml:space="preserve"> </w:t>
       </w:r>
       <w:r>
         <w:rPr>
@@ -521,7 +529,7 @@
           <w:szCs w:val="24"/>
           <w:rtl/>
         </w:rPr>
-        <w:t>ח</w:t>
+        <w:t xml:space="preserve">האפקט. </w:t>
       </w:r>
       <w:r>
         <w:rPr>
@@ -530,7 +538,7 @@
           <w:szCs w:val="24"/>
           <w:rtl/>
         </w:rPr>
-        <w:t>לטה נעשה כדי להקטין את העץ, ולהחליש את אפקט התאמת היתר. בגיזום מוקדם, עוצרים את גידול העץ על אף שהעלה אינו אחיד.</w:t>
+        <w:t>בגיזום מוקדם, עוצרים את גידול העץ על אף שהעלה אינו אחיד</w:t>
       </w:r>
       <w:r>
         <w:rPr>
@@ -539,23 +547,8 @@
           <w:szCs w:val="24"/>
           <w:rtl/>
         </w:rPr>
-        <w:t xml:space="preserve"> </w:t>
-      </w:r>
-    </w:p>
-    <w:p>
-      <w:pPr>
-        <w:pStyle w:val="ListParagraph"/>
-        <w:bidi/>
-        <w:spacing w:line="360" w:lineRule="auto"/>
-        <w:ind w:left="360"/>
-        <w:jc w:val="both"/>
-        <w:rPr>
-          <w:rFonts w:ascii="David" w:hAnsi="David" w:cs="David"/>
-          <w:sz w:val="24"/>
-          <w:szCs w:val="24"/>
-          <w:rtl/>
-        </w:rPr>
-      </w:pPr>
+        <w:t xml:space="preserve"> כך שמגדילים</w:t>
+      </w:r>
       <w:r>
         <w:rPr>
           <w:rFonts w:ascii="David" w:hAnsi="David" w:cs="David" w:hint="cs"/>
@@ -563,7 +556,7 @@
           <w:szCs w:val="24"/>
           <w:rtl/>
         </w:rPr>
-        <w:t>לפיכך גיזום מגדיל את שגיאת האימון בתקווה להקטין את שגיאת המבחן.</w:t>
+        <w:t xml:space="preserve"> את שגיאת האימון בתקווה להקטין את שגיאת המבחן.</w:t>
       </w:r>
     </w:p>
     <w:p>
@@ -726,6 +719,529 @@
         <w:t>. הדיוק הממוצע עבור כל ערך הוא כדלהלן:</w:t>
       </w:r>
     </w:p>
+    <w:tbl>
+      <w:tblPr>
+        <w:tblStyle w:val="TableGrid"/>
+        <w:bidiVisual/>
+        <w:tblW w:w="0" w:type="auto"/>
+        <w:jc w:val="center"/>
+        <w:tblLook w:val="04A0" w:firstRow="1" w:lastRow="0" w:firstColumn="1" w:lastColumn="0" w:noHBand="0" w:noVBand="1"/>
+      </w:tblPr>
+      <w:tblGrid>
+        <w:gridCol w:w="2073"/>
+        <w:gridCol w:w="615"/>
+      </w:tblGrid>
+      <w:tr>
+        <w:trPr>
+          <w:jc w:val="center"/>
+        </w:trPr>
+        <w:tc>
+          <w:tcPr>
+            <w:tcW w:w="0" w:type="auto"/>
+          </w:tcPr>
+          <w:p>
+            <w:pPr>
+              <w:pStyle w:val="ListParagraph"/>
+              <w:bidi/>
+              <w:spacing w:line="360" w:lineRule="auto"/>
+              <w:ind w:left="0"/>
+              <w:jc w:val="center"/>
+              <w:rPr>
+                <w:rFonts w:ascii="David" w:hAnsi="David" w:cs="David"/>
+                <w:b/>
+                <w:bCs/>
+                <w:sz w:val="24"/>
+                <w:szCs w:val="24"/>
+                <w:rtl/>
+              </w:rPr>
+            </w:pPr>
+            <m:oMathPara>
+              <m:oMath>
+                <m:r>
+                  <m:rPr>
+                    <m:sty m:val="bi"/>
+                  </m:rPr>
+                  <w:rPr>
+                    <w:rFonts w:ascii="Cambria Math" w:hAnsi="Cambria Math" w:cs="David"/>
+                    <w:sz w:val="24"/>
+                    <w:szCs w:val="24"/>
+                  </w:rPr>
+                  <m:t>avg_acc</m:t>
+                </m:r>
+              </m:oMath>
+            </m:oMathPara>
+          </w:p>
+        </w:tc>
+        <w:tc>
+          <w:tcPr>
+            <w:tcW w:w="0" w:type="auto"/>
+          </w:tcPr>
+          <w:p>
+            <w:pPr>
+              <w:pStyle w:val="ListParagraph"/>
+              <w:bidi/>
+              <w:spacing w:line="360" w:lineRule="auto"/>
+              <w:ind w:left="0"/>
+              <w:jc w:val="center"/>
+              <w:rPr>
+                <w:rFonts w:ascii="David" w:hAnsi="David" w:cs="David"/>
+                <w:b/>
+                <w:bCs/>
+                <w:sz w:val="24"/>
+                <w:szCs w:val="24"/>
+                <w:rtl/>
+              </w:rPr>
+            </w:pPr>
+            <m:oMathPara>
+              <m:oMath>
+                <m:r>
+                  <m:rPr>
+                    <m:sty m:val="bi"/>
+                  </m:rPr>
+                  <w:rPr>
+                    <w:rFonts w:ascii="Cambria Math" w:hAnsi="Cambria Math" w:cs="David"/>
+                    <w:sz w:val="24"/>
+                    <w:szCs w:val="24"/>
+                  </w:rPr>
+                  <m:t>M</m:t>
+                </m:r>
+              </m:oMath>
+            </m:oMathPara>
+          </w:p>
+        </w:tc>
+      </w:tr>
+      <w:tr>
+        <w:trPr>
+          <w:jc w:val="center"/>
+        </w:trPr>
+        <w:tc>
+          <w:tcPr>
+            <w:tcW w:w="0" w:type="auto"/>
+          </w:tcPr>
+          <w:p>
+            <w:pPr>
+              <w:pStyle w:val="ListParagraph"/>
+              <w:bidi/>
+              <w:spacing w:line="360" w:lineRule="auto"/>
+              <w:ind w:left="0"/>
+              <w:jc w:val="center"/>
+              <w:rPr>
+                <w:rFonts w:ascii="Cambria Math" w:hAnsi="Cambria Math" w:cs="David"/>
+                <w:sz w:val="24"/>
+                <w:szCs w:val="24"/>
+                <w:rtl/>
+                <w:oMath/>
+              </w:rPr>
+            </w:pPr>
+            <m:oMathPara>
+              <m:oMath>
+                <m:r>
+                  <w:rPr>
+                    <w:rFonts w:ascii="Cambria Math" w:eastAsiaTheme="minorEastAsia" w:hAnsi="Cambria Math" w:cs="David"/>
+                    <w:sz w:val="24"/>
+                    <w:szCs w:val="24"/>
+                    <w:rtl/>
+                  </w:rPr>
+                  <m:t>0.9504688832054562</m:t>
+                </m:r>
+              </m:oMath>
+            </m:oMathPara>
+          </w:p>
+        </w:tc>
+        <w:tc>
+          <w:tcPr>
+            <w:tcW w:w="0" w:type="auto"/>
+          </w:tcPr>
+          <w:p>
+            <w:pPr>
+              <w:pStyle w:val="ListParagraph"/>
+              <w:bidi/>
+              <w:spacing w:line="360" w:lineRule="auto"/>
+              <w:ind w:left="0"/>
+              <w:jc w:val="center"/>
+              <w:rPr>
+                <w:rFonts w:ascii="Cambria Math" w:hAnsi="Cambria Math" w:cs="David"/>
+                <w:sz w:val="24"/>
+                <w:szCs w:val="24"/>
+                <w:rtl/>
+                <w:oMath/>
+              </w:rPr>
+            </w:pPr>
+            <m:oMathPara>
+              <m:oMath>
+                <m:r>
+                  <w:rPr>
+                    <w:rFonts w:ascii="Cambria Math" w:hAnsi="Cambria Math" w:cs="David"/>
+                    <w:sz w:val="24"/>
+                    <w:szCs w:val="24"/>
+                  </w:rPr>
+                  <m:t>1</m:t>
+                </m:r>
+              </m:oMath>
+            </m:oMathPara>
+          </w:p>
+        </w:tc>
+      </w:tr>
+      <w:tr>
+        <w:trPr>
+          <w:jc w:val="center"/>
+        </w:trPr>
+        <w:tc>
+          <w:tcPr>
+            <w:tcW w:w="0" w:type="auto"/>
+          </w:tcPr>
+          <w:p>
+            <w:pPr>
+              <w:pStyle w:val="ListParagraph"/>
+              <w:bidi/>
+              <w:spacing w:line="360" w:lineRule="auto"/>
+              <w:ind w:left="0"/>
+              <w:jc w:val="center"/>
+              <w:rPr>
+                <w:rFonts w:ascii="Cambria Math" w:hAnsi="Cambria Math" w:cs="David"/>
+                <w:sz w:val="24"/>
+                <w:szCs w:val="24"/>
+                <w:rtl/>
+                <w:oMath/>
+              </w:rPr>
+            </w:pPr>
+            <m:oMathPara>
+              <m:oMath>
+                <m:r>
+                  <w:rPr>
+                    <w:rFonts w:ascii="Cambria Math" w:eastAsiaTheme="minorEastAsia" w:hAnsi="Cambria Math" w:cs="David"/>
+                    <w:sz w:val="24"/>
+                    <w:szCs w:val="24"/>
+                    <w:rtl/>
+                  </w:rPr>
+                  <m:t>0.9242114236999148</m:t>
+                </m:r>
+              </m:oMath>
+            </m:oMathPara>
+          </w:p>
+        </w:tc>
+        <w:tc>
+          <w:tcPr>
+            <w:tcW w:w="0" w:type="auto"/>
+          </w:tcPr>
+          <w:p>
+            <w:pPr>
+              <w:pStyle w:val="ListParagraph"/>
+              <w:bidi/>
+              <w:spacing w:line="360" w:lineRule="auto"/>
+              <w:ind w:left="0"/>
+              <w:jc w:val="center"/>
+              <w:rPr>
+                <w:rFonts w:ascii="Cambria Math" w:hAnsi="Cambria Math" w:cs="David"/>
+                <w:sz w:val="24"/>
+                <w:szCs w:val="24"/>
+                <w:rtl/>
+                <w:oMath/>
+              </w:rPr>
+            </w:pPr>
+            <m:oMathPara>
+              <m:oMath>
+                <m:r>
+                  <w:rPr>
+                    <w:rFonts w:ascii="Cambria Math" w:hAnsi="Cambria Math" w:cs="David"/>
+                    <w:sz w:val="24"/>
+                    <w:szCs w:val="24"/>
+                  </w:rPr>
+                  <m:t>5</m:t>
+                </m:r>
+              </m:oMath>
+            </m:oMathPara>
+          </w:p>
+        </w:tc>
+      </w:tr>
+      <w:tr>
+        <w:trPr>
+          <w:jc w:val="center"/>
+        </w:trPr>
+        <w:tc>
+          <w:tcPr>
+            <w:tcW w:w="0" w:type="auto"/>
+          </w:tcPr>
+          <w:p>
+            <w:pPr>
+              <w:pStyle w:val="ListParagraph"/>
+              <w:bidi/>
+              <w:spacing w:line="360" w:lineRule="auto"/>
+              <w:ind w:left="0"/>
+              <w:jc w:val="center"/>
+              <w:rPr>
+                <w:rFonts w:ascii="Cambria Math" w:hAnsi="Cambria Math" w:cs="David"/>
+                <w:sz w:val="24"/>
+                <w:szCs w:val="24"/>
+                <w:rtl/>
+                <w:oMath/>
+              </w:rPr>
+            </w:pPr>
+            <m:oMathPara>
+              <m:oMath>
+                <m:r>
+                  <w:rPr>
+                    <w:rFonts w:ascii="Cambria Math" w:eastAsiaTheme="minorEastAsia" w:hAnsi="Cambria Math" w:cs="David"/>
+                    <w:sz w:val="24"/>
+                    <w:szCs w:val="24"/>
+                    <w:rtl/>
+                  </w:rPr>
+                  <m:t>0.91845694799659</m:t>
+                </m:r>
+              </m:oMath>
+            </m:oMathPara>
+          </w:p>
+        </w:tc>
+        <w:tc>
+          <w:tcPr>
+            <w:tcW w:w="0" w:type="auto"/>
+          </w:tcPr>
+          <w:p>
+            <w:pPr>
+              <w:pStyle w:val="ListParagraph"/>
+              <w:bidi/>
+              <w:spacing w:line="360" w:lineRule="auto"/>
+              <w:ind w:left="0"/>
+              <w:jc w:val="center"/>
+              <w:rPr>
+                <w:rFonts w:ascii="Cambria Math" w:hAnsi="Cambria Math" w:cs="David"/>
+                <w:sz w:val="24"/>
+                <w:szCs w:val="24"/>
+                <w:rtl/>
+                <w:oMath/>
+              </w:rPr>
+            </w:pPr>
+            <m:oMathPara>
+              <m:oMath>
+                <m:r>
+                  <w:rPr>
+                    <w:rFonts w:ascii="Cambria Math" w:hAnsi="Cambria Math" w:cs="David"/>
+                    <w:sz w:val="24"/>
+                    <w:szCs w:val="24"/>
+                  </w:rPr>
+                  <m:t>10</m:t>
+                </m:r>
+              </m:oMath>
+            </m:oMathPara>
+          </w:p>
+        </w:tc>
+      </w:tr>
+      <w:tr>
+        <w:trPr>
+          <w:jc w:val="center"/>
+        </w:trPr>
+        <w:tc>
+          <w:tcPr>
+            <w:tcW w:w="0" w:type="auto"/>
+          </w:tcPr>
+          <w:p>
+            <w:pPr>
+              <w:pStyle w:val="ListParagraph"/>
+              <w:bidi/>
+              <w:spacing w:line="360" w:lineRule="auto"/>
+              <w:ind w:left="0"/>
+              <w:jc w:val="center"/>
+              <w:rPr>
+                <w:rFonts w:ascii="Cambria Math" w:hAnsi="Cambria Math" w:cs="David"/>
+                <w:sz w:val="24"/>
+                <w:szCs w:val="24"/>
+                <w:rtl/>
+                <w:oMath/>
+              </w:rPr>
+            </w:pPr>
+            <m:oMathPara>
+              <m:oMath>
+                <m:r>
+                  <w:rPr>
+                    <w:rFonts w:ascii="Cambria Math" w:eastAsiaTheme="minorEastAsia" w:hAnsi="Cambria Math" w:cs="David"/>
+                    <w:sz w:val="24"/>
+                    <w:szCs w:val="24"/>
+                    <w:rtl/>
+                  </w:rPr>
+                  <m:t>0.8863597612958227</m:t>
+                </m:r>
+              </m:oMath>
+            </m:oMathPara>
+          </w:p>
+        </w:tc>
+        <w:tc>
+          <w:tcPr>
+            <w:tcW w:w="0" w:type="auto"/>
+          </w:tcPr>
+          <w:p>
+            <w:pPr>
+              <w:pStyle w:val="ListParagraph"/>
+              <w:bidi/>
+              <w:spacing w:line="360" w:lineRule="auto"/>
+              <w:ind w:left="0"/>
+              <w:jc w:val="center"/>
+              <w:rPr>
+                <w:rFonts w:ascii="Cambria Math" w:hAnsi="Cambria Math" w:cs="David"/>
+                <w:sz w:val="24"/>
+                <w:szCs w:val="24"/>
+                <w:rtl/>
+                <w:oMath/>
+              </w:rPr>
+            </w:pPr>
+            <m:oMathPara>
+              <m:oMath>
+                <m:r>
+                  <w:rPr>
+                    <w:rFonts w:ascii="Cambria Math" w:hAnsi="Cambria Math" w:cs="David"/>
+                    <w:sz w:val="24"/>
+                    <w:szCs w:val="24"/>
+                  </w:rPr>
+                  <m:t>20</m:t>
+                </m:r>
+              </m:oMath>
+            </m:oMathPara>
+          </w:p>
+        </w:tc>
+      </w:tr>
+      <w:tr>
+        <w:trPr>
+          <w:jc w:val="center"/>
+        </w:trPr>
+        <w:tc>
+          <w:tcPr>
+            <w:tcW w:w="0" w:type="auto"/>
+          </w:tcPr>
+          <w:p>
+            <w:pPr>
+              <w:pStyle w:val="ListParagraph"/>
+              <w:bidi/>
+              <w:spacing w:line="360" w:lineRule="auto"/>
+              <w:ind w:left="0"/>
+              <w:jc w:val="center"/>
+              <w:rPr>
+                <w:rFonts w:ascii="Cambria Math" w:hAnsi="Cambria Math" w:cs="David"/>
+                <w:sz w:val="24"/>
+                <w:szCs w:val="24"/>
+                <w:rtl/>
+                <w:oMath/>
+              </w:rPr>
+            </w:pPr>
+            <m:oMathPara>
+              <m:oMath>
+                <m:r>
+                  <w:rPr>
+                    <w:rFonts w:ascii="Cambria Math" w:eastAsiaTheme="minorEastAsia" w:hAnsi="Cambria Math" w:cs="David"/>
+                    <w:sz w:val="24"/>
+                    <w:szCs w:val="24"/>
+                    <w:rtl/>
+                  </w:rPr>
+                  <m:t>0.8863597612958227</m:t>
+                </m:r>
+              </m:oMath>
+            </m:oMathPara>
+          </w:p>
+        </w:tc>
+        <w:tc>
+          <w:tcPr>
+            <w:tcW w:w="0" w:type="auto"/>
+          </w:tcPr>
+          <w:p>
+            <w:pPr>
+              <w:pStyle w:val="ListParagraph"/>
+              <w:bidi/>
+              <w:spacing w:line="360" w:lineRule="auto"/>
+              <w:ind w:left="0"/>
+              <w:jc w:val="center"/>
+              <w:rPr>
+                <w:rFonts w:ascii="Cambria Math" w:hAnsi="Cambria Math" w:cs="David"/>
+                <w:sz w:val="24"/>
+                <w:szCs w:val="24"/>
+                <w:rtl/>
+                <w:oMath/>
+              </w:rPr>
+            </w:pPr>
+            <m:oMathPara>
+              <m:oMath>
+                <m:r>
+                  <w:rPr>
+                    <w:rFonts w:ascii="Cambria Math" w:hAnsi="Cambria Math" w:cs="David"/>
+                    <w:sz w:val="24"/>
+                    <w:szCs w:val="24"/>
+                  </w:rPr>
+                  <m:t>50</m:t>
+                </m:r>
+              </m:oMath>
+            </m:oMathPara>
+          </w:p>
+        </w:tc>
+      </w:tr>
+      <w:tr>
+        <w:trPr>
+          <w:jc w:val="center"/>
+        </w:trPr>
+        <w:tc>
+          <w:tcPr>
+            <w:tcW w:w="0" w:type="auto"/>
+          </w:tcPr>
+          <w:p>
+            <w:pPr>
+              <w:pStyle w:val="ListParagraph"/>
+              <w:bidi/>
+              <w:spacing w:line="360" w:lineRule="auto"/>
+              <w:ind w:left="0"/>
+              <w:jc w:val="center"/>
+              <w:rPr>
+                <w:rFonts w:ascii="Cambria Math" w:hAnsi="Cambria Math" w:cs="David"/>
+                <w:sz w:val="24"/>
+                <w:szCs w:val="24"/>
+                <w:rtl/>
+                <w:oMath/>
+              </w:rPr>
+            </w:pPr>
+            <m:oMathPara>
+              <m:oMath>
+                <m:r>
+                  <w:rPr>
+                    <w:rFonts w:ascii="Cambria Math" w:eastAsiaTheme="minorEastAsia" w:hAnsi="Cambria Math" w:cs="David"/>
+                    <w:sz w:val="24"/>
+                    <w:szCs w:val="24"/>
+                    <w:rtl/>
+                  </w:rPr>
+                  <m:t>0.7105711849957375</m:t>
+                </m:r>
+              </m:oMath>
+            </m:oMathPara>
+          </w:p>
+        </w:tc>
+        <w:tc>
+          <w:tcPr>
+            <w:tcW w:w="0" w:type="auto"/>
+          </w:tcPr>
+          <w:p>
+            <w:pPr>
+              <w:pStyle w:val="ListParagraph"/>
+              <w:bidi/>
+              <w:spacing w:line="360" w:lineRule="auto"/>
+              <w:ind w:left="0"/>
+              <w:jc w:val="center"/>
+              <w:rPr>
+                <w:rFonts w:ascii="Cambria Math" w:hAnsi="Cambria Math" w:cs="David"/>
+                <w:sz w:val="24"/>
+                <w:szCs w:val="24"/>
+                <w:oMath/>
+              </w:rPr>
+            </w:pPr>
+            <m:oMathPara>
+              <m:oMath>
+                <m:r>
+                  <w:rPr>
+                    <w:rFonts w:ascii="Cambria Math" w:hAnsi="Cambria Math" w:cs="David"/>
+                    <w:sz w:val="24"/>
+                    <w:szCs w:val="24"/>
+                  </w:rPr>
+                  <m:t>100</m:t>
+                </m:r>
+              </m:oMath>
+            </m:oMathPara>
+          </w:p>
+        </w:tc>
+      </w:tr>
+    </w:tbl>
     <w:p>
       <w:pPr>
         <w:pStyle w:val="ListParagraph"/>
@@ -733,22 +1249,11 @@
         <w:spacing w:line="360" w:lineRule="auto"/>
         <w:ind w:left="360"/>
         <w:rPr>
-          <w:rFonts w:ascii="David" w:eastAsiaTheme="minorEastAsia" w:hAnsi="David" w:cs="David"/>
-          <w:sz w:val="24"/>
-          <w:szCs w:val="24"/>
-        </w:rPr>
-      </w:pPr>
-      <w:r>
-        <w:rPr>
-          <w:rFonts w:ascii="David" w:eastAsiaTheme="minorEastAsia" w:hAnsi="David" w:cs="David" w:hint="cs"/>
-          <w:b/>
-          <w:bCs/>
-          <w:sz w:val="24"/>
-          <w:szCs w:val="24"/>
-          <w:rtl/>
-        </w:rPr>
-        <w:t>להוסיף תוצאות!!!!</w:t>
-      </w:r>
+          <w:rFonts w:ascii="David" w:hAnsi="David" w:cs="David"/>
+          <w:sz w:val="24"/>
+          <w:szCs w:val="24"/>
+        </w:rPr>
+      </w:pPr>
     </w:p>
     <w:p>
       <w:pPr>
@@ -763,13 +1268,98 @@
           <w:rtl/>
         </w:rPr>
       </w:pPr>
-      <w:r>
-        <w:rPr>
-          <w:rFonts w:ascii="David" w:eastAsiaTheme="minorEastAsia" w:hAnsi="David" w:cs="David" w:hint="cs"/>
-          <w:sz w:val="24"/>
-          <w:szCs w:val="24"/>
-          <w:rtl/>
-        </w:rPr>
+    </w:p>
+    <w:p>
+      <w:pPr>
+        <w:pStyle w:val="ListParagraph"/>
+        <w:bidi/>
+        <w:spacing w:line="360" w:lineRule="auto"/>
+        <w:ind w:left="360"/>
+        <w:rPr>
+          <w:rFonts w:ascii="David" w:eastAsiaTheme="minorEastAsia" w:hAnsi="David" w:cs="David"/>
+          <w:sz w:val="24"/>
+          <w:szCs w:val="24"/>
+          <w:rtl/>
+        </w:rPr>
+      </w:pPr>
+    </w:p>
+    <w:p>
+      <w:pPr>
+        <w:pStyle w:val="ListParagraph"/>
+        <w:bidi/>
+        <w:spacing w:line="360" w:lineRule="auto"/>
+        <w:ind w:left="360"/>
+        <w:rPr>
+          <w:rFonts w:ascii="David" w:eastAsiaTheme="minorEastAsia" w:hAnsi="David" w:cs="David"/>
+          <w:sz w:val="24"/>
+          <w:szCs w:val="24"/>
+          <w:rtl/>
+        </w:rPr>
+      </w:pPr>
+    </w:p>
+    <w:p>
+      <w:pPr>
+        <w:pStyle w:val="ListParagraph"/>
+        <w:bidi/>
+        <w:spacing w:line="360" w:lineRule="auto"/>
+        <w:ind w:left="360"/>
+        <w:rPr>
+          <w:rFonts w:ascii="David" w:eastAsiaTheme="minorEastAsia" w:hAnsi="David" w:cs="David"/>
+          <w:sz w:val="24"/>
+          <w:szCs w:val="24"/>
+          <w:rtl/>
+        </w:rPr>
+      </w:pPr>
+    </w:p>
+    <w:p>
+      <w:pPr>
+        <w:pStyle w:val="ListParagraph"/>
+        <w:bidi/>
+        <w:spacing w:line="360" w:lineRule="auto"/>
+        <w:ind w:left="360"/>
+        <w:rPr>
+          <w:rFonts w:ascii="David" w:eastAsiaTheme="minorEastAsia" w:hAnsi="David" w:cs="David"/>
+          <w:sz w:val="24"/>
+          <w:szCs w:val="24"/>
+          <w:rtl/>
+        </w:rPr>
+      </w:pPr>
+    </w:p>
+    <w:p>
+      <w:pPr>
+        <w:pStyle w:val="ListParagraph"/>
+        <w:bidi/>
+        <w:spacing w:line="360" w:lineRule="auto"/>
+        <w:ind w:left="360"/>
+        <w:rPr>
+          <w:rFonts w:ascii="David" w:eastAsiaTheme="minorEastAsia" w:hAnsi="David" w:cs="David"/>
+          <w:sz w:val="24"/>
+          <w:szCs w:val="24"/>
+          <w:rtl/>
+        </w:rPr>
+      </w:pPr>
+    </w:p>
+    <w:p>
+      <w:pPr>
+        <w:pStyle w:val="ListParagraph"/>
+        <w:bidi/>
+        <w:spacing w:line="360" w:lineRule="auto"/>
+        <w:ind w:left="360"/>
+        <w:rPr>
+          <w:rFonts w:ascii="David" w:eastAsiaTheme="minorEastAsia" w:hAnsi="David" w:cs="David"/>
+          <w:sz w:val="24"/>
+          <w:szCs w:val="24"/>
+          <w:rtl/>
+        </w:rPr>
+      </w:pPr>
+      <w:r>
+        <w:rPr>
+          <w:rFonts w:ascii="David" w:eastAsiaTheme="minorEastAsia" w:hAnsi="David" w:cs="David" w:hint="cs"/>
+          <w:sz w:val="24"/>
+          <w:szCs w:val="24"/>
+          <w:rtl/>
+        </w:rPr>
+        <w:lastRenderedPageBreak/>
         <w:t xml:space="preserve">מצורף גרף המציג את השפעת הפרמטר </w:t>
       </w:r>
       <m:oMath>
@@ -806,6 +1396,49 @@
           <w:rtl/>
         </w:rPr>
       </w:pPr>
+      <w:r>
+        <w:rPr>
+          <w:rFonts w:ascii="David" w:eastAsiaTheme="minorEastAsia" w:hAnsi="David" w:cs="David"/>
+          <w:sz w:val="24"/>
+          <w:szCs w:val="24"/>
+          <w:rtl/>
+        </w:rPr>
+        <w:drawing>
+          <wp:inline distT="0" distB="0" distL="0" distR="0" wp14:anchorId="0D0A1B19" wp14:editId="4476855D">
+            <wp:extent cx="2943225" cy="2207582"/>
+            <wp:effectExtent l="0" t="0" r="0" b="2540"/>
+            <wp:docPr id="1" name="Picture 1"/>
+            <wp:cNvGraphicFramePr>
+              <a:graphicFrameLocks xmlns:a="http://schemas.openxmlformats.org/drawingml/2006/main" noChangeAspect="1"/>
+            </wp:cNvGraphicFramePr>
+            <a:graphic xmlns:a="http://schemas.openxmlformats.org/drawingml/2006/main">
+              <a:graphicData uri="http://schemas.openxmlformats.org/drawingml/2006/picture">
+                <pic:pic xmlns:pic="http://schemas.openxmlformats.org/drawingml/2006/picture">
+                  <pic:nvPicPr>
+                    <pic:cNvPr id="1" name=""/>
+                    <pic:cNvPicPr/>
+                  </pic:nvPicPr>
+                  <pic:blipFill>
+                    <a:blip r:embed="rId7"/>
+                    <a:stretch>
+                      <a:fillRect/>
+                    </a:stretch>
+                  </pic:blipFill>
+                  <pic:spPr>
+                    <a:xfrm>
+                      <a:off x="0" y="0"/>
+                      <a:ext cx="2958583" cy="2219101"/>
+                    </a:xfrm>
+                    <a:prstGeom prst="rect">
+                      <a:avLst/>
+                    </a:prstGeom>
+                  </pic:spPr>
+                </pic:pic>
+              </a:graphicData>
+            </a:graphic>
+          </wp:inline>
+        </w:drawing>
+      </w:r>
     </w:p>
     <w:p>
       <w:pPr>
@@ -815,7 +1448,7 @@
         <w:ind w:left="360"/>
         <w:jc w:val="both"/>
         <w:rPr>
-          <w:rFonts w:ascii="David" w:eastAsiaTheme="minorEastAsia" w:hAnsi="David" w:cs="David"/>
+          <w:rFonts w:ascii="David" w:eastAsiaTheme="minorEastAsia" w:hAnsi="David" w:cs="David" w:hint="cs"/>
           <w:sz w:val="24"/>
           <w:szCs w:val="24"/>
           <w:rtl/>
@@ -837,35 +1470,47 @@
             <w:sz w:val="24"/>
             <w:szCs w:val="24"/>
           </w:rPr>
-          <m:t>M∈[5]</m:t>
+          <m:t>M</m:t>
         </m:r>
-      </m:oMath>
-      <w:r>
-        <w:rPr>
-          <w:rFonts w:ascii="David" w:eastAsiaTheme="minorEastAsia" w:hAnsi="David" w:cs="David" w:hint="cs"/>
-          <w:sz w:val="24"/>
-          <w:szCs w:val="24"/>
-          <w:rtl/>
-        </w:rPr>
-        <w:t>, ערכי הדיוק הם זהים</w:t>
-      </w:r>
-      <w:r>
-        <w:rPr>
-          <w:rFonts w:ascii="David" w:eastAsiaTheme="minorEastAsia" w:hAnsi="David" w:cs="David" w:hint="cs"/>
-          <w:sz w:val="24"/>
-          <w:szCs w:val="24"/>
-          <w:rtl/>
-        </w:rPr>
-        <w:t xml:space="preserve"> והגבוהים ביותר, ואילו עבור ערכים </w:t>
-      </w:r>
-      <m:oMath>
         <m:r>
           <w:rPr>
             <w:rFonts w:ascii="Cambria Math" w:eastAsiaTheme="minorEastAsia" w:hAnsi="Cambria Math" w:cs="David"/>
             <w:sz w:val="24"/>
             <w:szCs w:val="24"/>
           </w:rPr>
-          <m:t>M&gt;5</m:t>
+          <m:t>=1,</m:t>
+        </m:r>
+        <m:r>
+          <w:rPr>
+            <w:rFonts w:ascii="Cambria Math" w:eastAsiaTheme="minorEastAsia" w:hAnsi="Cambria Math" w:cs="David"/>
+            <w:sz w:val="24"/>
+            <w:szCs w:val="24"/>
+          </w:rPr>
+          <m:t xml:space="preserve"> </m:t>
+        </m:r>
+        <m:r>
+          <w:rPr>
+            <w:rFonts w:ascii="Cambria Math" w:eastAsiaTheme="minorEastAsia" w:hAnsi="Cambria Math" w:cs="David"/>
+            <w:sz w:val="24"/>
+            <w:szCs w:val="24"/>
+          </w:rPr>
+          <m:t>5,</m:t>
+        </m:r>
+        <m:r>
+          <w:rPr>
+            <w:rFonts w:ascii="Cambria Math" w:eastAsiaTheme="minorEastAsia" w:hAnsi="Cambria Math" w:cs="David"/>
+            <w:sz w:val="24"/>
+            <w:szCs w:val="24"/>
+          </w:rPr>
+          <m:t xml:space="preserve"> </m:t>
+        </m:r>
+        <m:r>
+          <w:rPr>
+            <w:rFonts w:ascii="Cambria Math" w:eastAsiaTheme="minorEastAsia" w:hAnsi="Cambria Math" w:cs="David"/>
+            <w:sz w:val="24"/>
+            <w:szCs w:val="24"/>
+          </w:rPr>
+          <m:t>10</m:t>
         </m:r>
       </m:oMath>
       <w:r>
@@ -875,33 +1520,43 @@
           <w:szCs w:val="24"/>
           <w:rtl/>
         </w:rPr>
-        <w:t xml:space="preserve"> הירידה בדיוק חדה מאוד.</w:t>
-      </w:r>
-    </w:p>
-    <w:p>
-      <w:pPr>
-        <w:pStyle w:val="ListParagraph"/>
-        <w:bidi/>
-        <w:spacing w:line="360" w:lineRule="auto"/>
-        <w:ind w:left="360"/>
-        <w:jc w:val="both"/>
-        <w:rPr>
-          <w:rFonts w:ascii="David" w:eastAsiaTheme="minorEastAsia" w:hAnsi="David" w:cs="David"/>
-          <w:i/>
-          <w:sz w:val="24"/>
-          <w:szCs w:val="24"/>
-          <w:rtl/>
-        </w:rPr>
-      </w:pPr>
-      <w:r>
-        <w:rPr>
-          <w:rFonts w:ascii="David" w:eastAsiaTheme="minorEastAsia" w:hAnsi="David" w:cs="David" w:hint="cs"/>
-          <w:i/>
-          <w:sz w:val="24"/>
-          <w:szCs w:val="24"/>
-          <w:rtl/>
-        </w:rPr>
-        <w:t xml:space="preserve">לפיכך עבור </w:t>
+        <w:t xml:space="preserve">, ערכי הדיוק הם </w:t>
+      </w:r>
+      <w:r>
+        <w:rPr>
+          <w:rFonts w:ascii="David" w:eastAsiaTheme="minorEastAsia" w:hAnsi="David" w:cs="David" w:hint="cs"/>
+          <w:sz w:val="24"/>
+          <w:szCs w:val="24"/>
+          <w:rtl/>
+        </w:rPr>
+        <w:t>הגבוהים ביותר, ואילו עבור ערכים</w:t>
+      </w:r>
+      <w:r>
+        <w:rPr>
+          <w:rFonts w:ascii="David" w:eastAsiaTheme="minorEastAsia" w:hAnsi="David" w:cs="David" w:hint="cs"/>
+          <w:sz w:val="24"/>
+          <w:szCs w:val="24"/>
+          <w:rtl/>
+        </w:rPr>
+        <w:t xml:space="preserve"> גדולים יותר יש ירידה מאוד בדיוק. </w:t>
+      </w:r>
+      <w:r>
+        <w:rPr>
+          <w:rFonts w:ascii="David" w:eastAsiaTheme="minorEastAsia" w:hAnsi="David" w:cs="David" w:hint="cs"/>
+          <w:sz w:val="24"/>
+          <w:szCs w:val="24"/>
+          <w:rtl/>
+        </w:rPr>
+        <w:t>בחרתי לפיכך</w:t>
+      </w:r>
+      <w:r>
+        <w:rPr>
+          <w:rFonts w:ascii="David" w:eastAsiaTheme="minorEastAsia" w:hAnsi="David" w:cs="David" w:hint="cs"/>
+          <w:sz w:val="24"/>
+          <w:szCs w:val="24"/>
+          <w:rtl/>
+        </w:rPr>
+        <w:t xml:space="preserve"> </w:t>
       </w:r>
       <m:oMath>
         <m:r>
@@ -916,37 +1571,6 @@
       <w:r>
         <w:rPr>
           <w:rFonts w:ascii="David" w:eastAsiaTheme="minorEastAsia" w:hAnsi="David" w:cs="David" w:hint="cs"/>
-          <w:i/>
-          <w:sz w:val="24"/>
-          <w:szCs w:val="24"/>
-          <w:rtl/>
-        </w:rPr>
-        <w:t xml:space="preserve"> מתקבל הגיזום הטוב ביותר</w:t>
-      </w:r>
-      <w:r>
-        <w:rPr>
-          <w:rFonts w:ascii="David" w:eastAsiaTheme="minorEastAsia" w:hAnsi="David" w:cs="David" w:hint="cs"/>
-          <w:i/>
-          <w:sz w:val="24"/>
-          <w:szCs w:val="24"/>
-          <w:rtl/>
-        </w:rPr>
-        <w:t xml:space="preserve">, עם ערך </w:t>
-      </w:r>
-      <m:oMath>
-        <m:r>
-          <w:rPr>
-            <w:rFonts w:ascii="Cambria Math" w:eastAsiaTheme="minorEastAsia" w:hAnsi="Cambria Math" w:cs="David"/>
-            <w:sz w:val="24"/>
-            <w:szCs w:val="24"/>
-          </w:rPr>
-          <m:t>~0.5858</m:t>
-        </m:r>
-      </m:oMath>
-      <w:r>
-        <w:rPr>
-          <w:rFonts w:ascii="David" w:eastAsiaTheme="minorEastAsia" w:hAnsi="David" w:cs="David" w:hint="cs"/>
-          <w:i/>
           <w:sz w:val="24"/>
           <w:szCs w:val="24"/>
           <w:rtl/>
@@ -974,14 +1598,72 @@
       <w:r>
         <w:rPr>
           <w:rFonts w:ascii="David" w:eastAsiaTheme="minorEastAsia" w:hAnsi="David" w:cs="David" w:hint="cs"/>
-          <w:b/>
-          <w:bCs/>
-          <w:i/>
-          <w:sz w:val="24"/>
-          <w:szCs w:val="24"/>
-          <w:rtl/>
-        </w:rPr>
-        <w:t>לימוד הכל</w:t>
+          <w:i/>
+          <w:sz w:val="24"/>
+          <w:szCs w:val="24"/>
+          <w:rtl/>
+        </w:rPr>
+        <w:t xml:space="preserve">כיוון שגילינו שעבור </w:t>
+      </w:r>
+      <m:oMath>
+        <m:r>
+          <w:rPr>
+            <w:rFonts w:ascii="Cambria Math" w:eastAsiaTheme="minorEastAsia" w:hAnsi="Cambria Math" w:cs="David"/>
+            <w:sz w:val="24"/>
+            <w:szCs w:val="24"/>
+          </w:rPr>
+          <m:t>M=1</m:t>
+        </m:r>
+      </m:oMath>
+      <w:r>
+        <w:rPr>
+          <w:rFonts w:ascii="David" w:eastAsiaTheme="minorEastAsia" w:hAnsi="David" w:cs="David" w:hint="cs"/>
+          <w:i/>
+          <w:sz w:val="24"/>
+          <w:szCs w:val="24"/>
+          <w:rtl/>
+        </w:rPr>
+        <w:t xml:space="preserve"> מקבלים את הדיוק הגבוה ביותר, מק</w:t>
+      </w:r>
+      <w:r>
+        <w:rPr>
+          <w:rFonts w:ascii="David" w:eastAsiaTheme="minorEastAsia" w:hAnsi="David" w:cs="David" w:hint="cs"/>
+          <w:i/>
+          <w:sz w:val="24"/>
+          <w:szCs w:val="24"/>
+          <w:rtl/>
+        </w:rPr>
+        <w:t>בלים את אותו דיוק</w:t>
+      </w:r>
+      <w:r>
+        <w:rPr>
+          <w:rFonts w:ascii="David" w:eastAsiaTheme="minorEastAsia" w:hAnsi="David" w:cs="David" w:hint="cs"/>
+          <w:i/>
+          <w:sz w:val="24"/>
+          <w:szCs w:val="24"/>
+          <w:rtl/>
+        </w:rPr>
+        <w:t xml:space="preserve"> של </w:t>
+      </w:r>
+      <m:oMath>
+        <m:r>
+          <w:rPr>
+            <w:rFonts w:ascii="Cambria Math" w:eastAsiaTheme="minorEastAsia" w:hAnsi="Cambria Math" w:cs="David"/>
+            <w:sz w:val="24"/>
+            <w:szCs w:val="24"/>
+          </w:rPr>
+          <m:t>~0.946</m:t>
+        </m:r>
+      </m:oMath>
+      <w:r>
+        <w:rPr>
+          <w:rFonts w:ascii="David" w:eastAsiaTheme="minorEastAsia" w:hAnsi="David" w:cs="David" w:hint="cs"/>
+          <w:i/>
+          <w:sz w:val="24"/>
+          <w:szCs w:val="24"/>
+          <w:rtl/>
+        </w:rPr>
+        <w:t>.</w:t>
       </w:r>
     </w:p>
     <w:p>
@@ -1027,6 +1709,46 @@
           <w:szCs w:val="24"/>
         </w:rPr>
       </w:pPr>
+      <w:r>
+        <w:rPr>
+          <w:noProof/>
+        </w:rPr>
+        <w:drawing>
+          <wp:inline distT="0" distB="0" distL="0" distR="0" wp14:anchorId="6CD7BD35" wp14:editId="34F4A7A5">
+            <wp:extent cx="2077102" cy="321385"/>
+            <wp:effectExtent l="0" t="0" r="0" b="2540"/>
+            <wp:docPr id="16" name="Picture 16"/>
+            <wp:cNvGraphicFramePr>
+              <a:graphicFrameLocks xmlns:a="http://schemas.openxmlformats.org/drawingml/2006/main" noChangeAspect="1"/>
+            </wp:cNvGraphicFramePr>
+            <a:graphic xmlns:a="http://schemas.openxmlformats.org/drawingml/2006/main">
+              <a:graphicData uri="http://schemas.openxmlformats.org/drawingml/2006/picture">
+                <pic:pic xmlns:pic="http://schemas.openxmlformats.org/drawingml/2006/picture">
+                  <pic:nvPicPr>
+                    <pic:cNvPr id="1" name=""/>
+                    <pic:cNvPicPr/>
+                  </pic:nvPicPr>
+                  <pic:blipFill>
+                    <a:blip r:embed="rId8"/>
+                    <a:stretch>
+                      <a:fillRect/>
+                    </a:stretch>
+                  </pic:blipFill>
+                  <pic:spPr>
+                    <a:xfrm>
+                      <a:off x="0" y="0"/>
+                      <a:ext cx="2139336" cy="331014"/>
+                    </a:xfrm>
+                    <a:prstGeom prst="rect">
+                      <a:avLst/>
+                    </a:prstGeom>
+                  </pic:spPr>
+                </pic:pic>
+              </a:graphicData>
+            </a:graphic>
+          </wp:inline>
+        </w:drawing>
+      </w:r>
     </w:p>
     <w:p>
       <w:pPr>
@@ -1053,7 +1775,217 @@
           <w:szCs w:val="24"/>
           <w:rtl/>
         </w:rPr>
-        <w:lastRenderedPageBreak/>
+        <w:t xml:space="preserve">מצורף גרף המציג את השפעת הפרמטר </w:t>
+      </w:r>
+      <m:oMath>
+        <m:r>
+          <w:rPr>
+            <w:rFonts w:ascii="Cambria Math" w:eastAsiaTheme="minorEastAsia" w:hAnsi="Cambria Math" w:cs="David"/>
+            <w:sz w:val="24"/>
+            <w:szCs w:val="24"/>
+          </w:rPr>
+          <m:t>M</m:t>
+        </m:r>
+      </m:oMath>
+      <w:r>
+        <w:rPr>
+          <w:rFonts w:ascii="David" w:eastAsiaTheme="minorEastAsia" w:hAnsi="David" w:cs="David" w:hint="cs"/>
+          <w:i/>
+          <w:sz w:val="24"/>
+          <w:szCs w:val="24"/>
+          <w:rtl/>
+        </w:rPr>
+        <w:t xml:space="preserve"> על ה-</w:t>
+      </w:r>
+      <m:oMath>
+        <m:r>
+          <w:rPr>
+            <w:rFonts w:ascii="Cambria Math" w:eastAsiaTheme="minorEastAsia" w:hAnsi="Cambria Math" w:cs="David"/>
+            <w:sz w:val="24"/>
+            <w:szCs w:val="24"/>
+          </w:rPr>
+          <m:t>loss</m:t>
+        </m:r>
+      </m:oMath>
+      <w:r>
+        <w:rPr>
+          <w:rFonts w:ascii="David" w:eastAsiaTheme="minorEastAsia" w:hAnsi="David" w:cs="David" w:hint="cs"/>
+          <w:i/>
+          <w:sz w:val="24"/>
+          <w:szCs w:val="24"/>
+          <w:rtl/>
+        </w:rPr>
+        <w:t>:</w:t>
+      </w:r>
+    </w:p>
+    <w:p>
+      <w:pPr>
+        <w:pStyle w:val="ListParagraph"/>
+        <w:bidi/>
+        <w:spacing w:line="360" w:lineRule="auto"/>
+        <w:ind w:left="360"/>
+        <w:jc w:val="center"/>
+        <w:rPr>
+          <w:rFonts w:ascii="David" w:eastAsiaTheme="minorEastAsia" w:hAnsi="David" w:cs="David" w:hint="cs"/>
+          <w:i/>
+          <w:sz w:val="24"/>
+          <w:szCs w:val="24"/>
+          <w:rtl/>
+        </w:rPr>
+      </w:pPr>
+      <w:r>
+        <w:rPr>
+          <w:rFonts w:ascii="David" w:eastAsiaTheme="minorEastAsia" w:hAnsi="David" w:cs="David"/>
+          <w:i/>
+          <w:sz w:val="24"/>
+          <w:szCs w:val="24"/>
+          <w:rtl/>
+        </w:rPr>
+        <w:drawing>
+          <wp:inline distT="0" distB="0" distL="0" distR="0" wp14:anchorId="00210A75" wp14:editId="5A1B6989">
+            <wp:extent cx="3196425" cy="2397496"/>
+            <wp:effectExtent l="0" t="0" r="4445" b="3175"/>
+            <wp:docPr id="18" name="Picture 18"/>
+            <wp:cNvGraphicFramePr>
+              <a:graphicFrameLocks xmlns:a="http://schemas.openxmlformats.org/drawingml/2006/main" noChangeAspect="1"/>
+            </wp:cNvGraphicFramePr>
+            <a:graphic xmlns:a="http://schemas.openxmlformats.org/drawingml/2006/main">
+              <a:graphicData uri="http://schemas.openxmlformats.org/drawingml/2006/picture">
+                <pic:pic xmlns:pic="http://schemas.openxmlformats.org/drawingml/2006/picture">
+                  <pic:nvPicPr>
+                    <pic:cNvPr id="1" name=""/>
+                    <pic:cNvPicPr/>
+                  </pic:nvPicPr>
+                  <pic:blipFill>
+                    <a:blip r:embed="rId9"/>
+                    <a:stretch>
+                      <a:fillRect/>
+                    </a:stretch>
+                  </pic:blipFill>
+                  <pic:spPr>
+                    <a:xfrm>
+                      <a:off x="0" y="0"/>
+                      <a:ext cx="3220226" cy="2415348"/>
+                    </a:xfrm>
+                    <a:prstGeom prst="rect">
+                      <a:avLst/>
+                    </a:prstGeom>
+                  </pic:spPr>
+                </pic:pic>
+              </a:graphicData>
+            </a:graphic>
+          </wp:inline>
+        </w:drawing>
+      </w:r>
+    </w:p>
+    <w:p>
+      <w:pPr>
+        <w:pStyle w:val="ListParagraph"/>
+        <w:bidi/>
+        <w:spacing w:line="360" w:lineRule="auto"/>
+        <w:ind w:left="360"/>
+        <w:jc w:val="both"/>
+        <w:rPr>
+          <w:rFonts w:ascii="David" w:eastAsiaTheme="minorEastAsia" w:hAnsi="David" w:cs="David" w:hint="cs"/>
+          <w:i/>
+          <w:sz w:val="24"/>
+          <w:szCs w:val="24"/>
+          <w:rtl/>
+        </w:rPr>
+      </w:pPr>
+      <w:r>
+        <w:rPr>
+          <w:rFonts w:ascii="David" w:eastAsiaTheme="minorEastAsia" w:hAnsi="David" w:cs="David" w:hint="cs"/>
+          <w:i/>
+          <w:sz w:val="24"/>
+          <w:szCs w:val="24"/>
+          <w:rtl/>
+        </w:rPr>
+        <w:t>אם כן, נשתמש גם כאן ב-</w:t>
+      </w:r>
+      <m:oMath>
+        <m:r>
+          <w:rPr>
+            <w:rFonts w:ascii="Cambria Math" w:eastAsiaTheme="minorEastAsia" w:hAnsi="Cambria Math" w:cs="David"/>
+            <w:sz w:val="24"/>
+            <w:szCs w:val="24"/>
+          </w:rPr>
+          <m:t>M=1</m:t>
+        </m:r>
+      </m:oMath>
+      <w:r>
+        <w:rPr>
+          <w:rFonts w:ascii="David" w:eastAsiaTheme="minorEastAsia" w:hAnsi="David" w:cs="David" w:hint="cs"/>
+          <w:i/>
+          <w:sz w:val="24"/>
+          <w:szCs w:val="24"/>
+          <w:rtl/>
+        </w:rPr>
+        <w:t xml:space="preserve">. הדבר הגיוני, שכן אם עבור </w:t>
+      </w:r>
+      <m:oMath>
+        <m:r>
+          <w:rPr>
+            <w:rFonts w:ascii="Cambria Math" w:eastAsiaTheme="minorEastAsia" w:hAnsi="Cambria Math" w:cs="David"/>
+            <w:sz w:val="24"/>
+            <w:szCs w:val="24"/>
+          </w:rPr>
+          <m:t>M=1</m:t>
+        </m:r>
+      </m:oMath>
+      <w:r>
+        <w:rPr>
+          <w:rFonts w:ascii="David" w:eastAsiaTheme="minorEastAsia" w:hAnsi="David" w:cs="David" w:hint="cs"/>
+          <w:i/>
+          <w:sz w:val="24"/>
+          <w:szCs w:val="24"/>
+          <w:rtl/>
+        </w:rPr>
+        <w:t xml:space="preserve"> קיבלנו דיוק מקסימלי, נצפה לקבל עבורו </w:t>
+      </w:r>
+      <m:oMath>
+        <m:r>
+          <w:rPr>
+            <w:rFonts w:ascii="Cambria Math" w:eastAsiaTheme="minorEastAsia" w:hAnsi="Cambria Math" w:cs="David"/>
+            <w:sz w:val="24"/>
+            <w:szCs w:val="24"/>
+          </w:rPr>
+          <m:t>loss</m:t>
+        </m:r>
+      </m:oMath>
+      <w:r>
+        <w:rPr>
+          <w:rFonts w:ascii="David" w:eastAsiaTheme="minorEastAsia" w:hAnsi="David" w:cs="David" w:hint="cs"/>
+          <w:i/>
+          <w:sz w:val="24"/>
+          <w:szCs w:val="24"/>
+          <w:rtl/>
+        </w:rPr>
+        <w:t xml:space="preserve"> מינימלי.</w:t>
+      </w:r>
+    </w:p>
+    <w:p>
+      <w:pPr>
+        <w:pStyle w:val="ListParagraph"/>
+        <w:bidi/>
+        <w:spacing w:line="360" w:lineRule="auto"/>
+        <w:ind w:left="360"/>
+        <w:jc w:val="both"/>
+        <w:rPr>
+          <w:rFonts w:ascii="David" w:eastAsiaTheme="minorEastAsia" w:hAnsi="David" w:cs="David"/>
+          <w:i/>
+          <w:sz w:val="24"/>
+          <w:szCs w:val="24"/>
+        </w:rPr>
+      </w:pPr>
+      <w:r>
+        <w:rPr>
+          <w:rFonts w:ascii="David" w:eastAsiaTheme="minorEastAsia" w:hAnsi="David" w:cs="David" w:hint="cs"/>
+          <w:i/>
+          <w:sz w:val="24"/>
+          <w:szCs w:val="24"/>
+          <w:rtl/>
+        </w:rPr>
         <w:t>על מנת לשפר את ערך ה-</w:t>
       </w:r>
       <m:oMath>
@@ -1196,6 +2128,38 @@
         </w:rPr>
         <w:t>בפועל, הדבר משפר גם את הדיוק.</w:t>
       </w:r>
+    </w:p>
+    <w:p>
+      <w:pPr>
+        <w:pStyle w:val="ListParagraph"/>
+        <w:bidi/>
+        <w:spacing w:line="360" w:lineRule="auto"/>
+        <w:ind w:left="360"/>
+        <w:jc w:val="both"/>
+        <w:rPr>
+          <w:rFonts w:ascii="David" w:eastAsiaTheme="minorEastAsia" w:hAnsi="David" w:cs="David"/>
+          <w:i/>
+          <w:sz w:val="24"/>
+          <w:szCs w:val="24"/>
+          <w:rtl/>
+        </w:rPr>
+      </w:pPr>
+    </w:p>
+    <w:p>
+      <w:pPr>
+        <w:pStyle w:val="ListParagraph"/>
+        <w:bidi/>
+        <w:spacing w:line="360" w:lineRule="auto"/>
+        <w:ind w:left="360"/>
+        <w:jc w:val="both"/>
+        <w:rPr>
+          <w:rFonts w:ascii="David" w:eastAsiaTheme="minorEastAsia" w:hAnsi="David" w:cs="David"/>
+          <w:i/>
+          <w:sz w:val="24"/>
+          <w:szCs w:val="24"/>
+          <w:rtl/>
+        </w:rPr>
+      </w:pPr>
     </w:p>
     <w:p>
       <w:pPr>
@@ -1568,7 +2532,7 @@
                     </pic:cNvPicPr>
                   </pic:nvPicPr>
                   <pic:blipFill>
-                    <a:blip r:embed="rId7">
+                    <a:blip r:embed="rId10">
                       <a:extLst>
                         <a:ext uri="{28A0092B-C50C-407E-A947-70E740481C1C}">
                           <a14:useLocalDpi xmlns:a14="http://schemas.microsoft.com/office/drawing/2010/main" val="0"/>
@@ -1808,7 +2772,7 @@
                     </pic:cNvPicPr>
                   </pic:nvPicPr>
                   <pic:blipFill>
-                    <a:blip r:embed="rId8">
+                    <a:blip r:embed="rId11">
                       <a:extLst>
                         <a:ext uri="{28A0092B-C50C-407E-A947-70E740481C1C}">
                           <a14:useLocalDpi xmlns:a14="http://schemas.microsoft.com/office/drawing/2010/main" val="0"/>
@@ -1997,7 +2961,7 @@
                     </pic:cNvPicPr>
                   </pic:nvPicPr>
                   <pic:blipFill>
-                    <a:blip r:embed="rId9">
+                    <a:blip r:embed="rId12">
                       <a:extLst>
                         <a:ext uri="{28A0092B-C50C-407E-A947-70E740481C1C}">
                           <a14:useLocalDpi xmlns:a14="http://schemas.microsoft.com/office/drawing/2010/main" val="0"/>
@@ -2054,7 +3018,6 @@
           <w:szCs w:val="24"/>
           <w:rtl/>
         </w:rPr>
-        <w:lastRenderedPageBreak/>
         <w:t xml:space="preserve">(שניהם צודקים) </w:t>
       </w:r>
       <w:r>
@@ -2160,6 +3123,7 @@
           <w:sz w:val="24"/>
           <w:szCs w:val="24"/>
         </w:rPr>
+        <w:lastRenderedPageBreak/>
         <w:drawing>
           <wp:inline distT="0" distB="0" distL="0" distR="0" wp14:anchorId="35D20CF3" wp14:editId="56479879">
             <wp:extent cx="2322464" cy="1859849"/>
@@ -2178,7 +3142,7 @@
                     </pic:cNvPicPr>
                   </pic:nvPicPr>
                   <pic:blipFill>
-                    <a:blip r:embed="rId10" cstate="print">
+                    <a:blip r:embed="rId13" cstate="print">
                       <a:extLst>
                         <a:ext uri="{28A0092B-C50C-407E-A947-70E740481C1C}">
                           <a14:useLocalDpi xmlns:a14="http://schemas.microsoft.com/office/drawing/2010/main" val="0"/>
@@ -2506,7 +3470,7 @@
                     <pic:cNvPicPr/>
                   </pic:nvPicPr>
                   <pic:blipFill>
-                    <a:blip r:embed="rId11"/>
+                    <a:blip r:embed="rId14"/>
                     <a:stretch>
                       <a:fillRect/>
                     </a:stretch>
@@ -3045,7 +4009,6 @@
                 <w:shd w:val="clear" w:color="auto" w:fill="FFFFFF"/>
                 <w:rtl/>
               </w:rPr>
-              <w:lastRenderedPageBreak/>
               <w:t>0.9796460176991151</w:t>
             </w:r>
           </w:p>
@@ -3186,6 +4149,7 @@
                 <w:shd w:val="clear" w:color="auto" w:fill="FFFFFF"/>
                 <w:rtl/>
               </w:rPr>
+              <w:lastRenderedPageBreak/>
               <w:t>0.9787610619469026</w:t>
             </w:r>
           </w:p>
@@ -3343,7 +4307,7 @@
                     <pic:cNvPicPr/>
                   </pic:nvPicPr>
                   <pic:blipFill>
-                    <a:blip r:embed="rId12"/>
+                    <a:blip r:embed="rId15"/>
                     <a:stretch>
                       <a:fillRect/>
                     </a:stretch>
@@ -3533,7 +4497,7 @@
                     <pic:cNvPicPr/>
                   </pic:nvPicPr>
                   <pic:blipFill>
-                    <a:blip r:embed="rId13"/>
+                    <a:blip r:embed="rId16"/>
                     <a:stretch>
                       <a:fillRect/>
                     </a:stretch>
@@ -4131,7 +5095,6 @@
           <w:shd w:val="clear" w:color="auto" w:fill="FFFFFF"/>
           <w:rtl/>
         </w:rPr>
-        <w:lastRenderedPageBreak/>
         <w:t>----להוסיף תוצאות----</w:t>
       </w:r>
     </w:p>
@@ -4160,6 +5123,7 @@
           <w:shd w:val="clear" w:color="auto" w:fill="FFFFFF"/>
           <w:rtl/>
         </w:rPr>
+        <w:lastRenderedPageBreak/>
         <w:t xml:space="preserve">שיפור נוסף הוא שימוש במרחקים </w:t>
       </w:r>
       <w:r>

</xml_diff>

<commit_message>
working like a maniac2
</commit_message>
<xml_diff>
--- a/dry.docx
+++ b/dry.docx
@@ -2159,8 +2159,20 @@
           <w:szCs w:val="24"/>
           <w:rtl/>
         </w:rPr>
-        <w:t xml:space="preserve"> גבוה</w:t>
-      </w:r>
+        <w:t xml:space="preserve"> ג</w:t>
+      </w:r>
+      <w:proofErr w:type="spellStart"/>
+      <w:r>
+        <w:rPr>
+          <w:rFonts w:ascii="David" w:eastAsiaTheme="minorEastAsia" w:hAnsi="David" w:cs="David" w:hint="cs"/>
+          <w:i/>
+          <w:sz w:val="24"/>
+          <w:szCs w:val="24"/>
+          <w:rtl/>
+        </w:rPr>
+        <w:t>בוה</w:t>
+      </w:r>
+      <w:proofErr w:type="spellEnd"/>
       <w:r>
         <w:rPr>
           <w:rFonts w:ascii="David" w:eastAsiaTheme="minorEastAsia" w:hAnsi="David" w:cs="David"/>
@@ -3469,7 +3481,7 @@
         <w:spacing w:line="360" w:lineRule="auto"/>
         <w:jc w:val="both"/>
         <w:rPr>
-          <w:rFonts w:ascii="David" w:eastAsiaTheme="minorEastAsia" w:hAnsi="David" w:cs="David"/>
+          <w:rFonts w:ascii="David" w:hAnsi="David" w:cs="David"/>
           <w:sz w:val="24"/>
           <w:szCs w:val="24"/>
           <w:shd w:val="clear" w:color="auto" w:fill="FFFFFF"/>
@@ -3484,228 +3496,14 @@
           <w:shd w:val="clear" w:color="auto" w:fill="FFFFFF"/>
           <w:rtl/>
         </w:rPr>
-        <w:t>בחרתי</w:t>
-      </w:r>
-      <w:r>
-        <w:rPr>
-          <w:rFonts w:ascii="David" w:hAnsi="David" w:cs="David" w:hint="cs"/>
-          <w:sz w:val="24"/>
-          <w:szCs w:val="24"/>
-          <w:shd w:val="clear" w:color="auto" w:fill="FFFFFF"/>
-          <w:rtl/>
-        </w:rPr>
-        <w:t xml:space="preserve"> באופן שרירותי </w:t>
-      </w:r>
-      <m:oMath>
-        <m:r>
-          <w:rPr>
-            <w:rFonts w:ascii="Cambria Math" w:hAnsi="Cambria Math" w:cs="David"/>
-            <w:sz w:val="24"/>
-            <w:szCs w:val="24"/>
-            <w:shd w:val="clear" w:color="auto" w:fill="FFFFFF"/>
-          </w:rPr>
-          <m:t>N=10, K=</m:t>
-        </m:r>
-        <m:r>
-          <w:rPr>
-            <w:rFonts w:ascii="Cambria Math" w:hAnsi="Cambria Math" w:cs="David"/>
-            <w:sz w:val="24"/>
-            <w:szCs w:val="24"/>
-            <w:shd w:val="clear" w:color="auto" w:fill="FFFFFF"/>
-          </w:rPr>
-          <m:t>7</m:t>
-        </m:r>
-      </m:oMath>
-      <w:r>
-        <w:rPr>
-          <w:rFonts w:ascii="David" w:eastAsiaTheme="minorEastAsia" w:hAnsi="David" w:cs="David" w:hint="cs"/>
-          <w:sz w:val="24"/>
-          <w:szCs w:val="24"/>
-          <w:shd w:val="clear" w:color="auto" w:fill="FFFFFF"/>
-          <w:rtl/>
-        </w:rPr>
-        <w:t xml:space="preserve">, </w:t>
-      </w:r>
-      <w:r>
-        <w:rPr>
-          <w:rFonts w:ascii="David" w:eastAsiaTheme="minorEastAsia" w:hAnsi="David" w:cs="David" w:hint="cs"/>
-          <w:sz w:val="24"/>
-          <w:szCs w:val="24"/>
-          <w:shd w:val="clear" w:color="auto" w:fill="FFFFFF"/>
-          <w:rtl/>
-        </w:rPr>
-        <w:t>ובדקתי</w:t>
-      </w:r>
-      <w:r>
-        <w:rPr>
-          <w:rFonts w:ascii="David" w:eastAsiaTheme="minorEastAsia" w:hAnsi="David" w:cs="David" w:hint="cs"/>
-          <w:sz w:val="24"/>
-          <w:szCs w:val="24"/>
-          <w:shd w:val="clear" w:color="auto" w:fill="FFFFFF"/>
-          <w:rtl/>
-        </w:rPr>
-        <w:t xml:space="preserve"> לכל </w:t>
-      </w:r>
-      <m:oMath>
-        <m:r>
-          <w:rPr>
-            <w:rFonts w:ascii="Cambria Math" w:eastAsiaTheme="minorEastAsia" w:hAnsi="Cambria Math" w:cs="David"/>
-            <w:sz w:val="24"/>
-            <w:szCs w:val="24"/>
-            <w:shd w:val="clear" w:color="auto" w:fill="FFFFFF"/>
-          </w:rPr>
-          <m:t>p∈</m:t>
-        </m:r>
-        <m:d>
-          <m:dPr>
-            <m:begChr m:val="["/>
-            <m:endChr m:val="]"/>
-            <m:ctrlPr>
-              <w:rPr>
-                <w:rFonts w:ascii="Cambria Math" w:eastAsiaTheme="minorEastAsia" w:hAnsi="Cambria Math" w:cs="David"/>
-                <w:i/>
-                <w:sz w:val="24"/>
-                <w:szCs w:val="24"/>
-                <w:shd w:val="clear" w:color="auto" w:fill="FFFFFF"/>
-              </w:rPr>
-            </m:ctrlPr>
-          </m:dPr>
-          <m:e>
-            <m:r>
-              <w:rPr>
-                <w:rFonts w:ascii="Cambria Math" w:eastAsiaTheme="minorEastAsia" w:hAnsi="Cambria Math" w:cs="David"/>
-                <w:sz w:val="24"/>
-                <w:szCs w:val="24"/>
-                <w:shd w:val="clear" w:color="auto" w:fill="FFFFFF"/>
-              </w:rPr>
-              <m:t>0.3,</m:t>
-            </m:r>
-            <m:r>
-              <w:rPr>
-                <w:rFonts w:ascii="Cambria Math" w:eastAsiaTheme="minorEastAsia" w:hAnsi="Cambria Math" w:cs="David"/>
-                <w:sz w:val="24"/>
-                <w:szCs w:val="24"/>
-                <w:shd w:val="clear" w:color="auto" w:fill="FFFFFF"/>
-              </w:rPr>
-              <m:t>0</m:t>
-            </m:r>
-            <m:r>
-              <w:rPr>
-                <w:rFonts w:ascii="Cambria Math" w:eastAsiaTheme="minorEastAsia" w:hAnsi="Cambria Math" w:cs="David"/>
-                <w:sz w:val="24"/>
-                <w:szCs w:val="24"/>
-                <w:shd w:val="clear" w:color="auto" w:fill="FFFFFF"/>
-              </w:rPr>
-              <m:t>.7</m:t>
-            </m:r>
-          </m:e>
-        </m:d>
-      </m:oMath>
-      <w:r>
-        <w:rPr>
-          <w:rFonts w:ascii="David" w:eastAsiaTheme="minorEastAsia" w:hAnsi="David" w:cs="David" w:hint="cs"/>
-          <w:sz w:val="24"/>
-          <w:szCs w:val="24"/>
-          <w:shd w:val="clear" w:color="auto" w:fill="FFFFFF"/>
-          <w:rtl/>
-        </w:rPr>
-        <w:t xml:space="preserve"> בקפיצות של </w:t>
-      </w:r>
-      <m:oMath>
-        <m:r>
-          <w:rPr>
-            <w:rFonts w:ascii="Cambria Math" w:eastAsiaTheme="minorEastAsia" w:hAnsi="Cambria Math" w:cs="David"/>
-            <w:sz w:val="24"/>
-            <w:szCs w:val="24"/>
-            <w:shd w:val="clear" w:color="auto" w:fill="FFFFFF"/>
-          </w:rPr>
-          <m:t>0.</m:t>
-        </m:r>
-        <m:r>
-          <w:rPr>
-            <w:rFonts w:ascii="Cambria Math" w:eastAsiaTheme="minorEastAsia" w:hAnsi="Cambria Math" w:cs="David"/>
-            <w:sz w:val="24"/>
-            <w:szCs w:val="24"/>
-            <w:shd w:val="clear" w:color="auto" w:fill="FFFFFF"/>
-          </w:rPr>
-          <m:t>5</m:t>
-        </m:r>
-      </m:oMath>
-      <w:r>
-        <w:rPr>
-          <w:rFonts w:ascii="David" w:eastAsiaTheme="minorEastAsia" w:hAnsi="David" w:cs="David" w:hint="cs"/>
-          <w:sz w:val="24"/>
-          <w:szCs w:val="24"/>
-          <w:shd w:val="clear" w:color="auto" w:fill="FFFFFF"/>
-          <w:rtl/>
-        </w:rPr>
-        <w:t xml:space="preserve">, מתי </w:t>
-      </w:r>
-      <w:r>
-        <w:rPr>
-          <w:rFonts w:ascii="David" w:eastAsiaTheme="minorEastAsia" w:hAnsi="David" w:cs="David" w:hint="cs"/>
-          <w:sz w:val="24"/>
-          <w:szCs w:val="24"/>
-          <w:shd w:val="clear" w:color="auto" w:fill="FFFFFF"/>
-          <w:rtl/>
-        </w:rPr>
-        <w:t>אקבל</w:t>
-      </w:r>
-      <w:r>
-        <w:rPr>
-          <w:rFonts w:ascii="David" w:eastAsiaTheme="minorEastAsia" w:hAnsi="David" w:cs="David" w:hint="cs"/>
-          <w:sz w:val="24"/>
-          <w:szCs w:val="24"/>
-          <w:shd w:val="clear" w:color="auto" w:fill="FFFFFF"/>
-          <w:rtl/>
-        </w:rPr>
-        <w:t xml:space="preserve"> את הדיוק הממוצע הגבוהה ביותר.</w:t>
-      </w:r>
-      <w:r>
-        <w:rPr>
-          <w:rFonts w:ascii="David" w:eastAsiaTheme="minorEastAsia" w:hAnsi="David" w:cs="David"/>
-          <w:sz w:val="24"/>
-          <w:szCs w:val="24"/>
-          <w:shd w:val="clear" w:color="auto" w:fill="FFFFFF"/>
-        </w:rPr>
-        <w:t xml:space="preserve"> </w:t>
-      </w:r>
-      <w:r>
-        <w:rPr>
-          <w:rFonts w:ascii="David" w:eastAsiaTheme="minorEastAsia" w:hAnsi="David" w:cs="David" w:hint="cs"/>
-          <w:sz w:val="24"/>
-          <w:szCs w:val="24"/>
-          <w:shd w:val="clear" w:color="auto" w:fill="FFFFFF"/>
-          <w:rtl/>
-        </w:rPr>
-        <w:t xml:space="preserve">לשם הבדיקה </w:t>
-      </w:r>
-      <w:r>
-        <w:rPr>
-          <w:rFonts w:ascii="David" w:eastAsiaTheme="minorEastAsia" w:hAnsi="David" w:cs="David" w:hint="cs"/>
-          <w:sz w:val="24"/>
-          <w:szCs w:val="24"/>
-          <w:shd w:val="clear" w:color="auto" w:fill="FFFFFF"/>
-          <w:rtl/>
-        </w:rPr>
-        <w:t>הרצתי</w:t>
-      </w:r>
-      <w:r>
-        <w:rPr>
-          <w:rFonts w:ascii="David" w:eastAsiaTheme="minorEastAsia" w:hAnsi="David" w:cs="David" w:hint="cs"/>
-          <w:sz w:val="24"/>
-          <w:szCs w:val="24"/>
-          <w:shd w:val="clear" w:color="auto" w:fill="FFFFFF"/>
-          <w:rtl/>
-        </w:rPr>
-        <w:t xml:space="preserve"> את הקוד הבא:</w:t>
-      </w:r>
-    </w:p>
-    <w:p>
-      <w:pPr>
-        <w:bidi/>
-        <w:spacing w:line="360" w:lineRule="auto"/>
-        <w:jc w:val="center"/>
+        <w:t>ביצעתי כוונון פרמטרים עם הקוד הבא:</w:t>
+      </w:r>
+    </w:p>
+    <w:p>
+      <w:pPr>
+        <w:bidi/>
+        <w:spacing w:line="360" w:lineRule="auto"/>
+        <w:jc w:val="both"/>
         <w:rPr>
           <w:rFonts w:ascii="David" w:hAnsi="David" w:cs="David"/>
           <w:sz w:val="24"/>
@@ -3719,10 +3517,10 @@
           <w:noProof/>
         </w:rPr>
         <w:drawing>
-          <wp:inline distT="0" distB="0" distL="0" distR="0" wp14:anchorId="1B6DDDDF" wp14:editId="55C74FA0">
-            <wp:extent cx="4636770" cy="3348893"/>
-            <wp:effectExtent l="0" t="0" r="0" b="4445"/>
-            <wp:docPr id="14" name="Picture 14"/>
+          <wp:inline distT="0" distB="0" distL="0" distR="0" wp14:anchorId="29CDB69D" wp14:editId="017AE9D0">
+            <wp:extent cx="5731510" cy="5600700"/>
+            <wp:effectExtent l="0" t="0" r="2540" b="0"/>
+            <wp:docPr id="24" name="Picture 24"/>
             <wp:cNvGraphicFramePr>
               <a:graphicFrameLocks xmlns:a="http://schemas.openxmlformats.org/drawingml/2006/main" noChangeAspect="1"/>
             </wp:cNvGraphicFramePr>
@@ -3742,7 +3540,7 @@
                   <pic:spPr>
                     <a:xfrm>
                       <a:off x="0" y="0"/>
-                      <a:ext cx="4645856" cy="3355455"/>
+                      <a:ext cx="5731510" cy="5600700"/>
                     </a:xfrm>
                     <a:prstGeom prst="rect">
                       <a:avLst/>
@@ -3759,6 +3557,63 @@
       <w:pPr>
         <w:bidi/>
         <w:spacing w:line="360" w:lineRule="auto"/>
+        <w:jc w:val="both"/>
+        <w:rPr>
+          <w:rFonts w:ascii="David" w:eastAsiaTheme="minorEastAsia" w:hAnsi="David" w:cs="David"/>
+          <w:sz w:val="24"/>
+          <w:szCs w:val="24"/>
+          <w:shd w:val="clear" w:color="auto" w:fill="FFFFFF"/>
+          <w:rtl/>
+        </w:rPr>
+      </w:pPr>
+      <w:r>
+        <w:rPr>
+          <w:rFonts w:ascii="David" w:hAnsi="David" w:cs="David" w:hint="cs"/>
+          <w:sz w:val="24"/>
+          <w:szCs w:val="24"/>
+          <w:shd w:val="clear" w:color="auto" w:fill="FFFFFF"/>
+          <w:rtl/>
+        </w:rPr>
+        <w:lastRenderedPageBreak/>
+        <w:t xml:space="preserve">להלן </w:t>
+      </w:r>
+      <w:r>
+        <w:rPr>
+          <w:rFonts w:ascii="David" w:hAnsi="David" w:cs="David" w:hint="cs"/>
+          <w:sz w:val="24"/>
+          <w:szCs w:val="24"/>
+          <w:shd w:val="clear" w:color="auto" w:fill="FFFFFF"/>
+          <w:rtl/>
+        </w:rPr>
+        <w:t xml:space="preserve">שני גרפים לדוגמא עבור כוונון הפרמטרים. הגרפים הם גרפים של דיוק כתלות בפרמטר ההסתברותי, עבור ערכי </w:t>
+      </w:r>
+      <m:oMath>
+        <m:r>
+          <w:rPr>
+            <w:rFonts w:ascii="Cambria Math" w:hAnsi="Cambria Math" w:cs="David"/>
+            <w:sz w:val="24"/>
+            <w:szCs w:val="24"/>
+            <w:shd w:val="clear" w:color="auto" w:fill="FFFFFF"/>
+          </w:rPr>
+          <m:t>N,K</m:t>
+        </m:r>
+      </m:oMath>
+      <w:r>
+        <w:rPr>
+          <w:rFonts w:ascii="David" w:eastAsiaTheme="minorEastAsia" w:hAnsi="David" w:cs="David" w:hint="cs"/>
+          <w:sz w:val="24"/>
+          <w:szCs w:val="24"/>
+          <w:shd w:val="clear" w:color="auto" w:fill="FFFFFF"/>
+          <w:rtl/>
+        </w:rPr>
+        <w:t xml:space="preserve"> הנקובים בכותרת:</w:t>
+      </w:r>
+    </w:p>
+    <w:p>
+      <w:pPr>
+        <w:bidi/>
+        <w:spacing w:line="360" w:lineRule="auto"/>
+        <w:jc w:val="center"/>
         <w:rPr>
           <w:rFonts w:ascii="David" w:hAnsi="David" w:cs="David"/>
           <w:sz w:val="24"/>
@@ -3767,11 +3622,7 @@
           <w:rtl/>
         </w:rPr>
       </w:pPr>
-    </w:p>
-    <w:p>
-      <w:pPr>
-        <w:bidi/>
-        <w:spacing w:line="360" w:lineRule="auto"/>
+      <w:r>
         <w:rPr>
           <w:rFonts w:ascii="David" w:hAnsi="David" w:cs="David"/>
           <w:sz w:val="24"/>
@@ -3779,12 +3630,48 @@
           <w:shd w:val="clear" w:color="auto" w:fill="FFFFFF"/>
           <w:rtl/>
         </w:rPr>
-      </w:pPr>
-    </w:p>
-    <w:p>
-      <w:pPr>
-        <w:bidi/>
-        <w:spacing w:line="360" w:lineRule="auto"/>
+        <w:drawing>
+          <wp:inline distT="0" distB="0" distL="0" distR="0" wp14:anchorId="4A6EC52E" wp14:editId="78674718">
+            <wp:extent cx="3054768" cy="2291245"/>
+            <wp:effectExtent l="0" t="0" r="0" b="0"/>
+            <wp:docPr id="34" name="Picture 34"/>
+            <wp:cNvGraphicFramePr>
+              <a:graphicFrameLocks xmlns:a="http://schemas.openxmlformats.org/drawingml/2006/main" noChangeAspect="1"/>
+            </wp:cNvGraphicFramePr>
+            <a:graphic xmlns:a="http://schemas.openxmlformats.org/drawingml/2006/main">
+              <a:graphicData uri="http://schemas.openxmlformats.org/drawingml/2006/picture">
+                <pic:pic xmlns:pic="http://schemas.openxmlformats.org/drawingml/2006/picture">
+                  <pic:nvPicPr>
+                    <pic:cNvPr id="1" name=""/>
+                    <pic:cNvPicPr/>
+                  </pic:nvPicPr>
+                  <pic:blipFill>
+                    <a:blip r:embed="rId16"/>
+                    <a:stretch>
+                      <a:fillRect/>
+                    </a:stretch>
+                  </pic:blipFill>
+                  <pic:spPr>
+                    <a:xfrm>
+                      <a:off x="0" y="0"/>
+                      <a:ext cx="3099361" cy="2324692"/>
+                    </a:xfrm>
+                    <a:prstGeom prst="rect">
+                      <a:avLst/>
+                    </a:prstGeom>
+                  </pic:spPr>
+                </pic:pic>
+              </a:graphicData>
+            </a:graphic>
+          </wp:inline>
+        </w:drawing>
+      </w:r>
+    </w:p>
+    <w:p>
+      <w:pPr>
+        <w:bidi/>
+        <w:spacing w:line="360" w:lineRule="auto"/>
+        <w:jc w:val="center"/>
         <w:rPr>
           <w:rFonts w:ascii="David" w:hAnsi="David" w:cs="David"/>
           <w:sz w:val="24"/>
@@ -3793,11 +3680,7 @@
           <w:rtl/>
         </w:rPr>
       </w:pPr>
-    </w:p>
-    <w:p>
-      <w:pPr>
-        <w:bidi/>
-        <w:spacing w:line="360" w:lineRule="auto"/>
+      <w:r>
         <w:rPr>
           <w:rFonts w:ascii="David" w:hAnsi="David" w:cs="David"/>
           <w:sz w:val="24"/>
@@ -3805,12 +3688,48 @@
           <w:shd w:val="clear" w:color="auto" w:fill="FFFFFF"/>
           <w:rtl/>
         </w:rPr>
-      </w:pPr>
-    </w:p>
-    <w:p>
-      <w:pPr>
-        <w:bidi/>
-        <w:spacing w:line="360" w:lineRule="auto"/>
+        <w:drawing>
+          <wp:inline distT="0" distB="0" distL="0" distR="0" wp14:anchorId="659DB96F" wp14:editId="3390D38C">
+            <wp:extent cx="3584815" cy="2688810"/>
+            <wp:effectExtent l="0" t="0" r="0" b="0"/>
+            <wp:docPr id="32" name="Picture 32"/>
+            <wp:cNvGraphicFramePr>
+              <a:graphicFrameLocks xmlns:a="http://schemas.openxmlformats.org/drawingml/2006/main" noChangeAspect="1"/>
+            </wp:cNvGraphicFramePr>
+            <a:graphic xmlns:a="http://schemas.openxmlformats.org/drawingml/2006/main">
+              <a:graphicData uri="http://schemas.openxmlformats.org/drawingml/2006/picture">
+                <pic:pic xmlns:pic="http://schemas.openxmlformats.org/drawingml/2006/picture">
+                  <pic:nvPicPr>
+                    <pic:cNvPr id="1" name=""/>
+                    <pic:cNvPicPr/>
+                  </pic:nvPicPr>
+                  <pic:blipFill>
+                    <a:blip r:embed="rId17"/>
+                    <a:stretch>
+                      <a:fillRect/>
+                    </a:stretch>
+                  </pic:blipFill>
+                  <pic:spPr>
+                    <a:xfrm>
+                      <a:off x="0" y="0"/>
+                      <a:ext cx="3621906" cy="2716630"/>
+                    </a:xfrm>
+                    <a:prstGeom prst="rect">
+                      <a:avLst/>
+                    </a:prstGeom>
+                  </pic:spPr>
+                </pic:pic>
+              </a:graphicData>
+            </a:graphic>
+          </wp:inline>
+        </w:drawing>
+      </w:r>
+    </w:p>
+    <w:p>
+      <w:pPr>
+        <w:bidi/>
+        <w:spacing w:line="360" w:lineRule="auto"/>
+        <w:jc w:val="center"/>
         <w:rPr>
           <w:rFonts w:ascii="David" w:hAnsi="David" w:cs="David"/>
           <w:sz w:val="24"/>
@@ -3819,17 +3738,153 @@
           <w:rtl/>
         </w:rPr>
       </w:pPr>
-    </w:p>
-    <w:p>
-      <w:pPr>
-        <w:bidi/>
-        <w:spacing w:line="360" w:lineRule="auto"/>
+      <w:r>
+        <w:rPr>
+          <w:rFonts w:ascii="David" w:hAnsi="David" w:cs="David"/>
+          <w:sz w:val="24"/>
+          <w:szCs w:val="24"/>
+          <w:shd w:val="clear" w:color="auto" w:fill="FFFFFF"/>
+          <w:rtl/>
+        </w:rPr>
+        <w:drawing>
+          <wp:inline distT="0" distB="0" distL="0" distR="0" wp14:anchorId="3B0DCDDC" wp14:editId="2F21628A">
+            <wp:extent cx="3409900" cy="2557614"/>
+            <wp:effectExtent l="0" t="0" r="635" b="0"/>
+            <wp:docPr id="33" name="Picture 33"/>
+            <wp:cNvGraphicFramePr>
+              <a:graphicFrameLocks xmlns:a="http://schemas.openxmlformats.org/drawingml/2006/main" noChangeAspect="1"/>
+            </wp:cNvGraphicFramePr>
+            <a:graphic xmlns:a="http://schemas.openxmlformats.org/drawingml/2006/main">
+              <a:graphicData uri="http://schemas.openxmlformats.org/drawingml/2006/picture">
+                <pic:pic xmlns:pic="http://schemas.openxmlformats.org/drawingml/2006/picture">
+                  <pic:nvPicPr>
+                    <pic:cNvPr id="1" name=""/>
+                    <pic:cNvPicPr/>
+                  </pic:nvPicPr>
+                  <pic:blipFill>
+                    <a:blip r:embed="rId18"/>
+                    <a:stretch>
+                      <a:fillRect/>
+                    </a:stretch>
+                  </pic:blipFill>
+                  <pic:spPr>
+                    <a:xfrm>
+                      <a:off x="0" y="0"/>
+                      <a:ext cx="3439541" cy="2579847"/>
+                    </a:xfrm>
+                    <a:prstGeom prst="rect">
+                      <a:avLst/>
+                    </a:prstGeom>
+                  </pic:spPr>
+                </pic:pic>
+              </a:graphicData>
+            </a:graphic>
+          </wp:inline>
+        </w:drawing>
+      </w:r>
+    </w:p>
+    <w:p>
+      <w:pPr>
+        <w:bidi/>
+        <w:spacing w:line="360" w:lineRule="auto"/>
+        <w:jc w:val="center"/>
+        <w:rPr>
+          <w:rFonts w:ascii="David" w:hAnsi="David" w:cs="David"/>
+          <w:sz w:val="24"/>
+          <w:szCs w:val="24"/>
+          <w:shd w:val="clear" w:color="auto" w:fill="FFFFFF"/>
+          <w:rtl/>
+        </w:rPr>
+      </w:pPr>
+    </w:p>
+    <w:p>
+      <w:pPr>
+        <w:bidi/>
+        <w:spacing w:line="360" w:lineRule="auto"/>
+        <w:jc w:val="both"/>
+        <w:rPr>
+          <w:rFonts w:ascii="David" w:hAnsi="David" w:cs="David"/>
+          <w:sz w:val="24"/>
+          <w:szCs w:val="24"/>
+          <w:shd w:val="clear" w:color="auto" w:fill="FFFFFF"/>
+          <w:rtl/>
+        </w:rPr>
+      </w:pPr>
+      <w:r>
+        <w:rPr>
+          <w:rFonts w:ascii="David" w:hAnsi="David" w:cs="David" w:hint="cs"/>
+          <w:sz w:val="24"/>
+          <w:szCs w:val="24"/>
+          <w:shd w:val="clear" w:color="auto" w:fill="FFFFFF"/>
+          <w:rtl/>
+        </w:rPr>
+        <w:lastRenderedPageBreak/>
+        <w:t>קיבלתי את התוצאה:</w:t>
+      </w:r>
+    </w:p>
+    <w:p>
+      <w:pPr>
+        <w:bidi/>
+        <w:spacing w:line="360" w:lineRule="auto"/>
+        <w:jc w:val="both"/>
+        <w:rPr>
+          <w:rFonts w:ascii="David" w:hAnsi="David" w:cs="David"/>
+          <w:sz w:val="24"/>
+          <w:szCs w:val="24"/>
+          <w:shd w:val="clear" w:color="auto" w:fill="FFFFFF"/>
+        </w:rPr>
+      </w:pPr>
+      <w:r>
+        <w:rPr>
+          <w:noProof/>
+        </w:rPr>
+        <w:drawing>
+          <wp:inline distT="0" distB="0" distL="0" distR="0" wp14:anchorId="2AD67931" wp14:editId="31164A42">
+            <wp:extent cx="5731510" cy="574040"/>
+            <wp:effectExtent l="0" t="0" r="2540" b="0"/>
+            <wp:docPr id="30" name="Picture 30"/>
+            <wp:cNvGraphicFramePr>
+              <a:graphicFrameLocks xmlns:a="http://schemas.openxmlformats.org/drawingml/2006/main" noChangeAspect="1"/>
+            </wp:cNvGraphicFramePr>
+            <a:graphic xmlns:a="http://schemas.openxmlformats.org/drawingml/2006/main">
+              <a:graphicData uri="http://schemas.openxmlformats.org/drawingml/2006/picture">
+                <pic:pic xmlns:pic="http://schemas.openxmlformats.org/drawingml/2006/picture">
+                  <pic:nvPicPr>
+                    <pic:cNvPr id="1" name=""/>
+                    <pic:cNvPicPr/>
+                  </pic:nvPicPr>
+                  <pic:blipFill>
+                    <a:blip r:embed="rId19"/>
+                    <a:stretch>
+                      <a:fillRect/>
+                    </a:stretch>
+                  </pic:blipFill>
+                  <pic:spPr>
+                    <a:xfrm>
+                      <a:off x="0" y="0"/>
+                      <a:ext cx="5731510" cy="574040"/>
+                    </a:xfrm>
+                    <a:prstGeom prst="rect">
+                      <a:avLst/>
+                    </a:prstGeom>
+                  </pic:spPr>
+                </pic:pic>
+              </a:graphicData>
+            </a:graphic>
+          </wp:inline>
+        </w:drawing>
+      </w:r>
+    </w:p>
+    <w:p>
+      <w:pPr>
+        <w:bidi/>
+        <w:spacing w:line="360" w:lineRule="auto"/>
+        <w:jc w:val="both"/>
         <w:rPr>
           <w:rFonts w:ascii="David" w:eastAsiaTheme="minorEastAsia" w:hAnsi="David" w:cs="David"/>
           <w:sz w:val="24"/>
           <w:szCs w:val="24"/>
           <w:shd w:val="clear" w:color="auto" w:fill="FFFFFF"/>
-          <w:rtl/>
         </w:rPr>
       </w:pPr>
       <w:r>
@@ -3840,7 +3895,349 @@
           <w:shd w:val="clear" w:color="auto" w:fill="FFFFFF"/>
           <w:rtl/>
         </w:rPr>
-        <w:lastRenderedPageBreak/>
+        <w:t xml:space="preserve">לכן בריצה נבדוק: </w:t>
+      </w:r>
+      <m:oMath>
+        <m:r>
+          <w:rPr>
+            <w:rFonts w:ascii="Cambria Math" w:hAnsi="Cambria Math" w:cs="David"/>
+            <w:sz w:val="24"/>
+            <w:szCs w:val="24"/>
+            <w:shd w:val="clear" w:color="auto" w:fill="FFFFFF"/>
+          </w:rPr>
+          <m:t>N=</m:t>
+        </m:r>
+        <m:r>
+          <w:rPr>
+            <w:rFonts w:ascii="Cambria Math" w:hAnsi="Cambria Math" w:cs="David"/>
+            <w:sz w:val="24"/>
+            <w:szCs w:val="24"/>
+            <w:shd w:val="clear" w:color="auto" w:fill="FFFFFF"/>
+          </w:rPr>
+          <m:t>65</m:t>
+        </m:r>
+        <m:r>
+          <w:rPr>
+            <w:rFonts w:ascii="Cambria Math" w:hAnsi="Cambria Math" w:cs="David"/>
+            <w:sz w:val="24"/>
+            <w:szCs w:val="24"/>
+            <w:shd w:val="clear" w:color="auto" w:fill="FFFFFF"/>
+          </w:rPr>
+          <m:t>, K=</m:t>
+        </m:r>
+        <m:r>
+          <w:rPr>
+            <w:rFonts w:ascii="Cambria Math" w:hAnsi="Cambria Math" w:cs="David"/>
+            <w:sz w:val="24"/>
+            <w:szCs w:val="24"/>
+            <w:shd w:val="clear" w:color="auto" w:fill="FFFFFF"/>
+          </w:rPr>
+          <m:t>7</m:t>
+        </m:r>
+        <m:r>
+          <w:rPr>
+            <w:rFonts w:ascii="Cambria Math" w:hAnsi="Cambria Math" w:cs="David"/>
+            <w:sz w:val="24"/>
+            <w:szCs w:val="24"/>
+            <w:shd w:val="clear" w:color="auto" w:fill="FFFFFF"/>
+          </w:rPr>
+          <m:t>, p=0.</m:t>
+        </m:r>
+        <m:r>
+          <w:rPr>
+            <w:rFonts w:ascii="Cambria Math" w:hAnsi="Cambria Math" w:cs="David"/>
+            <w:sz w:val="24"/>
+            <w:szCs w:val="24"/>
+            <w:shd w:val="clear" w:color="auto" w:fill="FFFFFF"/>
+          </w:rPr>
+          <m:t>65</m:t>
+        </m:r>
+        <m:r>
+          <w:rPr>
+            <w:rFonts w:ascii="Cambria Math" w:hAnsi="Cambria Math" w:cs="David"/>
+            <w:sz w:val="24"/>
+            <w:szCs w:val="24"/>
+            <w:shd w:val="clear" w:color="auto" w:fill="FFFFFF"/>
+          </w:rPr>
+          <m:t>55555555555554</m:t>
+        </m:r>
+      </m:oMath>
+      <w:r>
+        <w:rPr>
+          <w:rFonts w:ascii="David" w:eastAsiaTheme="minorEastAsia" w:hAnsi="David" w:cs="David" w:hint="cs"/>
+          <w:sz w:val="24"/>
+          <w:szCs w:val="24"/>
+          <w:shd w:val="clear" w:color="auto" w:fill="FFFFFF"/>
+          <w:rtl/>
+        </w:rPr>
+        <w:t>.</w:t>
+      </w:r>
+    </w:p>
+    <w:p>
+      <w:pPr>
+        <w:bidi/>
+        <w:spacing w:line="360" w:lineRule="auto"/>
+        <w:jc w:val="both"/>
+        <w:rPr>
+          <w:rFonts w:ascii="David" w:hAnsi="David" w:cs="David"/>
+          <w:sz w:val="24"/>
+          <w:szCs w:val="24"/>
+          <w:shd w:val="clear" w:color="auto" w:fill="FFFFFF"/>
+          <w:rtl/>
+        </w:rPr>
+      </w:pPr>
+      <w:r>
+        <w:rPr>
+          <w:rFonts w:ascii="David" w:hAnsi="David" w:cs="David" w:hint="cs"/>
+          <w:sz w:val="24"/>
+          <w:szCs w:val="24"/>
+          <w:shd w:val="clear" w:color="auto" w:fill="FFFFFF"/>
+          <w:rtl/>
+        </w:rPr>
+        <w:t xml:space="preserve">כפי שניתן לראות, הדיוק הגבוה ביותר שהתקבל בניסוי הוא </w:t>
+      </w:r>
+      <w:r>
+        <w:rPr>
+          <w:rFonts w:ascii="David" w:hAnsi="David" w:cs="David" w:hint="cs"/>
+          <w:b/>
+          <w:bCs/>
+          <w:sz w:val="24"/>
+          <w:szCs w:val="24"/>
+          <w:shd w:val="clear" w:color="auto" w:fill="FFFFFF"/>
+          <w:rtl/>
+        </w:rPr>
+        <w:t>1</w:t>
+      </w:r>
+      <w:r>
+        <w:rPr>
+          <w:rFonts w:ascii="David" w:hAnsi="David" w:cs="David" w:hint="cs"/>
+          <w:sz w:val="24"/>
+          <w:szCs w:val="24"/>
+          <w:shd w:val="clear" w:color="auto" w:fill="FFFFFF"/>
+          <w:rtl/>
+        </w:rPr>
+        <w:t xml:space="preserve"> (עבור ערכים אחרים)</w:t>
+      </w:r>
+      <w:r>
+        <w:rPr>
+          <w:rFonts w:ascii="David" w:hAnsi="David" w:cs="David" w:hint="cs"/>
+          <w:sz w:val="24"/>
+          <w:szCs w:val="24"/>
+          <w:shd w:val="clear" w:color="auto" w:fill="FFFFFF"/>
+          <w:rtl/>
+        </w:rPr>
+        <w:t xml:space="preserve"> אך הדיוק הממוצע הגבוה ביותר התקבל עבור ערכים אלו שציינתי.</w:t>
+      </w:r>
+    </w:p>
+    <w:p>
+      <w:pPr>
+        <w:bidi/>
+        <w:spacing w:line="360" w:lineRule="auto"/>
+        <w:jc w:val="both"/>
+        <w:rPr>
+          <w:rFonts w:ascii="David" w:hAnsi="David" w:cs="David"/>
+          <w:sz w:val="24"/>
+          <w:szCs w:val="24"/>
+          <w:shd w:val="clear" w:color="auto" w:fill="FFFFFF"/>
+          <w:rtl/>
+        </w:rPr>
+      </w:pPr>
+      <w:r>
+        <w:rPr>
+          <w:rFonts w:ascii="David" w:hAnsi="David" w:cs="David" w:hint="cs"/>
+          <w:sz w:val="24"/>
+          <w:szCs w:val="24"/>
+          <w:shd w:val="clear" w:color="auto" w:fill="FFFFFF"/>
+          <w:rtl/>
+        </w:rPr>
+        <w:t xml:space="preserve">למען הסדר הטוב, הדיוק </w:t>
+      </w:r>
+      <w:r>
+        <w:rPr>
+          <w:rFonts w:ascii="David" w:hAnsi="David" w:cs="David" w:hint="cs"/>
+          <w:sz w:val="24"/>
+          <w:szCs w:val="24"/>
+          <w:shd w:val="clear" w:color="auto" w:fill="FFFFFF"/>
+          <w:rtl/>
+        </w:rPr>
+        <w:t>הממוצע המתקבל מ-10 ריצות על ערכים אלו</w:t>
+      </w:r>
+      <w:r>
+        <w:rPr>
+          <w:rFonts w:ascii="David" w:hAnsi="David" w:cs="David" w:hint="cs"/>
+          <w:sz w:val="24"/>
+          <w:szCs w:val="24"/>
+          <w:shd w:val="clear" w:color="auto" w:fill="FFFFFF"/>
+          <w:rtl/>
+        </w:rPr>
+        <w:t>, מהקוד הבא:</w:t>
+      </w:r>
+    </w:p>
+    <w:p>
+      <w:pPr>
+        <w:bidi/>
+        <w:spacing w:line="360" w:lineRule="auto"/>
+        <w:jc w:val="center"/>
+        <w:rPr>
+          <w:rFonts w:ascii="David" w:hAnsi="David" w:cs="David"/>
+          <w:sz w:val="24"/>
+          <w:szCs w:val="24"/>
+          <w:shd w:val="clear" w:color="auto" w:fill="FFFFFF"/>
+          <w:rtl/>
+        </w:rPr>
+      </w:pPr>
+      <w:r>
+        <w:rPr>
+          <w:noProof/>
+        </w:rPr>
+        <w:drawing>
+          <wp:inline distT="0" distB="0" distL="0" distR="0" wp14:anchorId="37BAF9D4" wp14:editId="0181F52F">
+            <wp:extent cx="3717235" cy="2510966"/>
+            <wp:effectExtent l="0" t="0" r="0" b="3810"/>
+            <wp:docPr id="35" name="Picture 35"/>
+            <wp:cNvGraphicFramePr>
+              <a:graphicFrameLocks xmlns:a="http://schemas.openxmlformats.org/drawingml/2006/main" noChangeAspect="1"/>
+            </wp:cNvGraphicFramePr>
+            <a:graphic xmlns:a="http://schemas.openxmlformats.org/drawingml/2006/main">
+              <a:graphicData uri="http://schemas.openxmlformats.org/drawingml/2006/picture">
+                <pic:pic xmlns:pic="http://schemas.openxmlformats.org/drawingml/2006/picture">
+                  <pic:nvPicPr>
+                    <pic:cNvPr id="1" name=""/>
+                    <pic:cNvPicPr/>
+                  </pic:nvPicPr>
+                  <pic:blipFill>
+                    <a:blip r:embed="rId20"/>
+                    <a:stretch>
+                      <a:fillRect/>
+                    </a:stretch>
+                  </pic:blipFill>
+                  <pic:spPr>
+                    <a:xfrm>
+                      <a:off x="0" y="0"/>
+                      <a:ext cx="3736574" cy="2524029"/>
+                    </a:xfrm>
+                    <a:prstGeom prst="rect">
+                      <a:avLst/>
+                    </a:prstGeom>
+                  </pic:spPr>
+                </pic:pic>
+              </a:graphicData>
+            </a:graphic>
+          </wp:inline>
+        </w:drawing>
+      </w:r>
+    </w:p>
+    <w:p>
+      <w:pPr>
+        <w:bidi/>
+        <w:spacing w:line="360" w:lineRule="auto"/>
+        <w:jc w:val="both"/>
+        <w:rPr>
+          <w:rFonts w:ascii="David" w:hAnsi="David" w:cs="David" w:hint="cs"/>
+          <w:sz w:val="24"/>
+          <w:szCs w:val="24"/>
+          <w:shd w:val="clear" w:color="auto" w:fill="FFFFFF"/>
+          <w:rtl/>
+        </w:rPr>
+      </w:pPr>
+      <w:r>
+        <w:rPr>
+          <w:rFonts w:ascii="David" w:hAnsi="David" w:cs="David" w:hint="cs"/>
+          <w:sz w:val="24"/>
+          <w:szCs w:val="24"/>
+          <w:shd w:val="clear" w:color="auto" w:fill="FFFFFF"/>
+          <w:rtl/>
+        </w:rPr>
+        <w:t xml:space="preserve">הוא: </w:t>
+      </w:r>
+    </w:p>
+    <w:p>
+      <w:pPr>
+        <w:bidi/>
+        <w:spacing w:line="360" w:lineRule="auto"/>
+        <w:jc w:val="center"/>
+        <w:rPr>
+          <w:rFonts w:ascii="David" w:hAnsi="David" w:cs="David" w:hint="cs"/>
+          <w:sz w:val="24"/>
+          <w:szCs w:val="24"/>
+          <w:shd w:val="clear" w:color="auto" w:fill="FFFFFF"/>
+          <w:rtl/>
+        </w:rPr>
+      </w:pPr>
+      <w:r>
+        <w:rPr>
+          <w:noProof/>
+        </w:rPr>
+        <w:drawing>
+          <wp:inline distT="0" distB="0" distL="0" distR="0" wp14:anchorId="35C193D9" wp14:editId="0CEC3082">
+            <wp:extent cx="2532185" cy="371167"/>
+            <wp:effectExtent l="0" t="0" r="1905" b="0"/>
+            <wp:docPr id="29" name="Picture 29"/>
+            <wp:cNvGraphicFramePr>
+              <a:graphicFrameLocks xmlns:a="http://schemas.openxmlformats.org/drawingml/2006/main" noChangeAspect="1"/>
+            </wp:cNvGraphicFramePr>
+            <a:graphic xmlns:a="http://schemas.openxmlformats.org/drawingml/2006/main">
+              <a:graphicData uri="http://schemas.openxmlformats.org/drawingml/2006/picture">
+                <pic:pic xmlns:pic="http://schemas.openxmlformats.org/drawingml/2006/picture">
+                  <pic:nvPicPr>
+                    <pic:cNvPr id="1" name=""/>
+                    <pic:cNvPicPr/>
+                  </pic:nvPicPr>
+                  <pic:blipFill>
+                    <a:blip r:embed="rId21"/>
+                    <a:stretch>
+                      <a:fillRect/>
+                    </a:stretch>
+                  </pic:blipFill>
+                  <pic:spPr>
+                    <a:xfrm>
+                      <a:off x="0" y="0"/>
+                      <a:ext cx="2579839" cy="378152"/>
+                    </a:xfrm>
+                    <a:prstGeom prst="rect">
+                      <a:avLst/>
+                    </a:prstGeom>
+                  </pic:spPr>
+                </pic:pic>
+              </a:graphicData>
+            </a:graphic>
+          </wp:inline>
+        </w:drawing>
+      </w:r>
+    </w:p>
+    <w:p>
+      <w:pPr>
+        <w:bidi/>
+        <w:spacing w:line="360" w:lineRule="auto"/>
+        <w:rPr>
+          <w:rFonts w:ascii="David" w:hAnsi="David" w:cs="David"/>
+          <w:sz w:val="24"/>
+          <w:szCs w:val="24"/>
+          <w:shd w:val="clear" w:color="auto" w:fill="FFFFFF"/>
+          <w:rtl/>
+        </w:rPr>
+      </w:pPr>
+    </w:p>
+    <w:p>
+      <w:pPr>
+        <w:bidi/>
+        <w:spacing w:line="360" w:lineRule="auto"/>
+        <w:rPr>
+          <w:rFonts w:ascii="David" w:eastAsiaTheme="minorEastAsia" w:hAnsi="David" w:cs="David"/>
+          <w:sz w:val="24"/>
+          <w:szCs w:val="24"/>
+          <w:shd w:val="clear" w:color="auto" w:fill="FFFFFF"/>
+          <w:rtl/>
+        </w:rPr>
+      </w:pPr>
+      <w:r>
+        <w:rPr>
+          <w:rFonts w:ascii="David" w:hAnsi="David" w:cs="David" w:hint="cs"/>
+          <w:sz w:val="24"/>
+          <w:szCs w:val="24"/>
+          <w:shd w:val="clear" w:color="auto" w:fill="FFFFFF"/>
+          <w:rtl/>
+        </w:rPr>
         <w:t xml:space="preserve">להלן </w:t>
       </w:r>
       <w:r>
@@ -4549,6 +4946,7 @@
                 <w:shd w:val="clear" w:color="auto" w:fill="FFFFFF"/>
                 <w:rtl/>
               </w:rPr>
+              <w:lastRenderedPageBreak/>
               <w:t>0.9752212389380531</w:t>
             </w:r>
           </w:p>
@@ -4636,7 +5034,7 @@
                     <pic:cNvPicPr/>
                   </pic:nvPicPr>
                   <pic:blipFill>
-                    <a:blip r:embed="rId16"/>
+                    <a:blip r:embed="rId22"/>
                     <a:stretch>
                       <a:fillRect/>
                     </a:stretch>
@@ -4826,7 +5224,7 @@
                     <pic:cNvPicPr/>
                   </pic:nvPicPr>
                   <pic:blipFill>
-                    <a:blip r:embed="rId17"/>
+                    <a:blip r:embed="rId23"/>
                     <a:stretch>
                       <a:fillRect/>
                     </a:stretch>
@@ -5137,7 +5535,6 @@
           <w:shd w:val="clear" w:color="auto" w:fill="FFFFFF"/>
           <w:rtl/>
         </w:rPr>
-        <w:lastRenderedPageBreak/>
         <w:t>כל שיפור ל-</w:t>
       </w:r>
       <w:r>
@@ -5465,8 +5862,22 @@
           <w:shd w:val="clear" w:color="auto" w:fill="FFFFFF"/>
           <w:rtl/>
         </w:rPr>
-        <w:t>שאינם אוקלידיים</w:t>
-      </w:r>
+        <w:t xml:space="preserve">שאינם </w:t>
+      </w:r>
+      <w:proofErr w:type="spellStart"/>
+      <w:r>
+        <w:rPr>
+          <w:rFonts w:ascii="David" w:eastAsiaTheme="minorEastAsia" w:hAnsi="David" w:cs="David" w:hint="cs"/>
+          <w:b/>
+          <w:bCs/>
+          <w:sz w:val="24"/>
+          <w:szCs w:val="24"/>
+          <w:shd w:val="clear" w:color="auto" w:fill="FFFFFF"/>
+          <w:rtl/>
+        </w:rPr>
+        <w:t>אוקלידיים</w:t>
+      </w:r>
+      <w:proofErr w:type="spellEnd"/>
       <w:r>
         <w:rPr>
           <w:rFonts w:ascii="David" w:eastAsiaTheme="minorEastAsia" w:hAnsi="David" w:cs="David" w:hint="cs"/>
@@ -5624,8 +6035,22 @@
           <w:shd w:val="clear" w:color="auto" w:fill="FFFFFF"/>
           <w:rtl/>
         </w:rPr>
-        <w:t>מרחק צ'בישב</w:t>
-      </w:r>
+        <w:t xml:space="preserve">מרחק </w:t>
+      </w:r>
+      <w:proofErr w:type="spellStart"/>
+      <w:r>
+        <w:rPr>
+          <w:rFonts w:ascii="David" w:eastAsiaTheme="minorEastAsia" w:hAnsi="David" w:cs="David" w:hint="cs"/>
+          <w:b/>
+          <w:bCs/>
+          <w:sz w:val="24"/>
+          <w:szCs w:val="24"/>
+          <w:shd w:val="clear" w:color="auto" w:fill="FFFFFF"/>
+          <w:rtl/>
+        </w:rPr>
+        <w:t>צ'בישב</w:t>
+      </w:r>
+      <w:proofErr w:type="spellEnd"/>
     </w:p>
     <w:p>
       <w:pPr>
@@ -6149,7 +6574,7 @@
                     <pic:cNvPicPr/>
                   </pic:nvPicPr>
                   <pic:blipFill>
-                    <a:blip r:embed="rId18"/>
+                    <a:blip r:embed="rId24"/>
                     <a:stretch>
                       <a:fillRect/>
                     </a:stretch>

</xml_diff>